<commit_message>
end loading section, start pytest
</commit_message>
<xml_diff>
--- a/help/Инстукция.docx
+++ b/help/Инстукция.docx
@@ -9766,6 +9766,78 @@
         <w:jc w:val="both"/>
         <w:rPr>
           <w:rFonts w:ascii="Times New Roman" w:hAnsi="Times New Roman" w:cs="Times New Roman"/>
+        </w:rPr>
+      </w:pPr>
+      <w:r>
+        <w:rPr>
+          <w:rFonts w:ascii="Times New Roman" w:hAnsi="Times New Roman" w:cs="Times New Roman"/>
+        </w:rPr>
+        <w:t xml:space="preserve">Поле </w:t>
+      </w:r>
+      <w:proofErr w:type="spellStart"/>
+      <w:r>
+        <w:rPr>
+          <w:rFonts w:ascii="Times New Roman" w:hAnsi="Times New Roman" w:cs="Times New Roman"/>
+          <w:lang w:val="en-US"/>
+        </w:rPr>
+        <w:t>Pmin</w:t>
+      </w:r>
+      <w:proofErr w:type="spellEnd"/>
+      <w:r>
+        <w:rPr>
+          <w:rFonts w:ascii="Times New Roman" w:hAnsi="Times New Roman" w:cs="Times New Roman"/>
+        </w:rPr>
+        <w:t xml:space="preserve"> </w:t>
+      </w:r>
+      <w:r>
+        <w:rPr>
+          <w:rFonts w:ascii="Times New Roman" w:hAnsi="Times New Roman" w:cs="Times New Roman"/>
+        </w:rPr>
+        <w:t xml:space="preserve">генераторов и </w:t>
+      </w:r>
+      <w:r>
+        <w:rPr>
+          <w:rFonts w:ascii="Times New Roman" w:hAnsi="Times New Roman" w:cs="Times New Roman"/>
+          <w:lang w:val="en-US"/>
+        </w:rPr>
+        <w:t>pg</w:t>
+      </w:r>
+      <w:r>
+        <w:rPr>
+          <w:rFonts w:ascii="Times New Roman" w:hAnsi="Times New Roman" w:cs="Times New Roman"/>
+        </w:rPr>
+        <w:t>_</w:t>
+      </w:r>
+      <w:r>
+        <w:rPr>
+          <w:rFonts w:ascii="Times New Roman" w:hAnsi="Times New Roman" w:cs="Times New Roman"/>
+          <w:lang w:val="en-US"/>
+        </w:rPr>
+        <w:t>min</w:t>
+      </w:r>
+      <w:r>
+        <w:rPr>
+          <w:rFonts w:ascii="Times New Roman" w:hAnsi="Times New Roman" w:cs="Times New Roman"/>
+        </w:rPr>
+        <w:t xml:space="preserve"> </w:t>
+      </w:r>
+      <w:r>
+        <w:rPr>
+          <w:rFonts w:ascii="Times New Roman" w:hAnsi="Times New Roman" w:cs="Times New Roman"/>
+        </w:rPr>
+        <w:t>узлов не учитывается.</w:t>
+      </w:r>
+    </w:p>
+    <w:p>
+      <w:pPr>
+        <w:tabs>
+          <w:tab w:val="num" w:pos="0"/>
+        </w:tabs>
+        <w:spacing w:after="0"/>
+        <w:ind w:firstLine="720"/>
+        <w:jc w:val="both"/>
+        <w:rPr>
+          <w:rFonts w:ascii="Times New Roman" w:hAnsi="Times New Roman" w:cs="Times New Roman"/>
           <w:b/>
           <w:bCs/>
           <w:lang w:eastAsia="ru-RU"/>
@@ -9968,7 +10040,6 @@
           <w:bCs/>
           <w:sz w:val="22"/>
           <w:szCs w:val="22"/>
-          <w:lang w:val="en-US"/>
         </w:rPr>
       </w:pPr>
       <w:r>
@@ -9988,18 +10059,27 @@
           <w:bCs/>
           <w:sz w:val="22"/>
           <w:szCs w:val="22"/>
-          <w:lang w:val="en-US"/>
-        </w:rPr>
-        <w:t xml:space="preserve"> [ns</w:t>
-      </w:r>
-      <w:r>
-        <w:rPr>
-          <w:rFonts w:eastAsiaTheme="minorHAnsi"/>
-          <w:b/>
-          <w:bCs/>
-          <w:sz w:val="22"/>
-          <w:szCs w:val="22"/>
-          <w:lang w:val="en-US"/>
+        </w:rPr>
+        <w:t xml:space="preserve"> [</w:t>
+      </w:r>
+      <w:r>
+        <w:rPr>
+          <w:rFonts w:eastAsiaTheme="minorHAnsi"/>
+          <w:b/>
+          <w:bCs/>
+          <w:sz w:val="22"/>
+          <w:szCs w:val="22"/>
+          <w:lang w:val="en-US"/>
+        </w:rPr>
+        <w:t>ns</w:t>
+      </w:r>
+      <w:r>
+        <w:rPr>
+          <w:rFonts w:eastAsiaTheme="minorHAnsi"/>
+          <w:b/>
+          <w:bCs/>
+          <w:sz w:val="22"/>
+          <w:szCs w:val="22"/>
         </w:rPr>
         <w:t>:</w:t>
       </w:r>
@@ -10010,7 +10090,6 @@
           <w:bCs/>
           <w:sz w:val="22"/>
           <w:szCs w:val="22"/>
-          <w:lang w:val="en-US"/>
         </w:rPr>
         <w:t>2</w:t>
       </w:r>
@@ -10021,7 +10100,6 @@
           <w:bCs/>
           <w:sz w:val="22"/>
           <w:szCs w:val="22"/>
-          <w:lang w:val="en-US"/>
         </w:rPr>
         <w:t>;</w:t>
       </w:r>
@@ -10032,7 +10110,6 @@
           <w:bCs/>
           <w:sz w:val="22"/>
           <w:szCs w:val="22"/>
-          <w:lang w:val="en-US"/>
         </w:rPr>
         <w:t xml:space="preserve"> </w:t>
       </w:r>
@@ -10045,19 +10122,40 @@
           <w:szCs w:val="22"/>
           <w:lang w:val="en-US"/>
         </w:rPr>
-        <w:t>p_new</w:t>
-      </w:r>
-      <w:r>
-        <w:rPr>
-          <w:rFonts w:eastAsiaTheme="minorHAnsi"/>
-          <w:b/>
-          <w:bCs/>
-          <w:sz w:val="22"/>
-          <w:szCs w:val="22"/>
-          <w:lang w:val="en-US"/>
+        <w:t>p</w:t>
+      </w:r>
+      <w:r>
+        <w:rPr>
+          <w:rFonts w:eastAsiaTheme="minorHAnsi"/>
+          <w:b/>
+          <w:bCs/>
+          <w:sz w:val="22"/>
+          <w:szCs w:val="22"/>
+        </w:rPr>
+        <w:t>_</w:t>
+      </w:r>
+      <w:r>
+        <w:rPr>
+          <w:rFonts w:eastAsiaTheme="minorHAnsi"/>
+          <w:b/>
+          <w:bCs/>
+          <w:sz w:val="22"/>
+          <w:szCs w:val="22"/>
+          <w:lang w:val="en-US"/>
+        </w:rPr>
+        <w:t>new</w:t>
+      </w:r>
+      <w:r>
+        <w:rPr>
+          <w:rFonts w:eastAsiaTheme="minorHAnsi"/>
+          <w:b/>
+          <w:bCs/>
+          <w:sz w:val="22"/>
+          <w:szCs w:val="22"/>
         </w:rPr>
         <w:t xml:space="preserve">: </w:t>
       </w:r>
+      <w:proofErr w:type="spellStart"/>
       <w:r>
         <w:rPr>
           <w:rFonts w:eastAsiaTheme="minorHAnsi"/>
@@ -10069,14 +10167,14 @@
         </w:rPr>
         <w:t>pmax</w:t>
       </w:r>
-      <w:r>
-        <w:rPr>
-          <w:rFonts w:eastAsiaTheme="minorHAnsi"/>
-          <w:b/>
-          <w:bCs/>
-          <w:sz w:val="22"/>
-          <w:szCs w:val="22"/>
-          <w:lang w:val="en-US"/>
+      <w:proofErr w:type="spellEnd"/>
+      <w:r>
+        <w:rPr>
+          <w:rFonts w:eastAsiaTheme="minorHAnsi"/>
+          <w:b/>
+          <w:bCs/>
+          <w:sz w:val="22"/>
+          <w:szCs w:val="22"/>
         </w:rPr>
         <w:t>;</w:t>
       </w:r>
@@ -10087,7 +10185,6 @@
           <w:bCs/>
           <w:sz w:val="22"/>
           <w:szCs w:val="22"/>
-          <w:lang w:val="en-US"/>
         </w:rPr>
         <w:t xml:space="preserve"> </w:t>
       </w:r>
@@ -10109,7 +10206,6 @@
           <w:bCs/>
           <w:sz w:val="22"/>
           <w:szCs w:val="22"/>
-          <w:lang w:val="en-US"/>
         </w:rPr>
         <w:t>:</w:t>
       </w:r>
@@ -10120,7 +10216,6 @@
           <w:bCs/>
           <w:sz w:val="22"/>
           <w:szCs w:val="22"/>
-          <w:lang w:val="en-US"/>
         </w:rPr>
         <w:t xml:space="preserve"> </w:t>
       </w:r>
@@ -10142,7 +10237,6 @@
           <w:bCs/>
           <w:sz w:val="22"/>
           <w:szCs w:val="22"/>
-          <w:lang w:val="en-US"/>
         </w:rPr>
         <w:t xml:space="preserve">]  </w:t>
       </w:r>
@@ -10160,7 +10254,6 @@
           <w:rFonts w:eastAsiaTheme="minorHAnsi"/>
           <w:sz w:val="22"/>
           <w:szCs w:val="22"/>
-          <w:lang w:val="en-US"/>
         </w:rPr>
       </w:pPr>
     </w:p>
@@ -10177,7 +10270,6 @@
           <w:rFonts w:eastAsiaTheme="minorHAnsi"/>
           <w:sz w:val="22"/>
           <w:szCs w:val="22"/>
-          <w:lang w:val="en-US"/>
         </w:rPr>
       </w:pPr>
     </w:p>
@@ -10475,6 +10567,7 @@
         <w:jc w:val="both"/>
       </w:pPr>
       <w:r>
+        <w:lastRenderedPageBreak/>
         <w:t xml:space="preserve">- </w:t>
       </w:r>
       <w:proofErr w:type="gramStart"/>
@@ -10551,7 +10644,6 @@
         <w:jc w:val="both"/>
       </w:pPr>
       <w:r>
-        <w:lastRenderedPageBreak/>
         <w:t>Если в</w:t>
       </w:r>
       <w:r>
@@ -13653,6 +13745,7 @@
           <w:sz w:val="22"/>
           <w:szCs w:val="22"/>
         </w:rPr>
+        <w:lastRenderedPageBreak/>
         <w:t>+;</w:t>
       </w:r>
     </w:p>
@@ -13701,7 +13794,6 @@
           <w:sz w:val="22"/>
           <w:szCs w:val="22"/>
         </w:rPr>
-        <w:lastRenderedPageBreak/>
         <w:t>();</w:t>
       </w:r>
     </w:p>
@@ -15590,6 +15682,7 @@
         <w:rPr>
           <w:rFonts w:ascii="Times New Roman" w:hAnsi="Times New Roman" w:cs="Times New Roman"/>
         </w:rPr>
+        <w:lastRenderedPageBreak/>
         <w:t>П</w:t>
       </w:r>
       <w:r>
@@ -15643,7 +15736,6 @@
           <w:bCs/>
           <w:noProof/>
         </w:rPr>
-        <w:lastRenderedPageBreak/>
         <w:drawing>
           <wp:inline distT="0" distB="0" distL="0" distR="0" wp14:anchorId="4AF963F6" wp14:editId="115F027E">
             <wp:extent cx="6390005" cy="1252855"/>

</xml_diff>

<commit_message>
modification module drawings and fill_table
</commit_message>
<xml_diff>
--- a/help/Инстукция.docx
+++ b/help/Инстукция.docx
@@ -302,15 +302,24 @@
           <w:rFonts w:ascii="Times New Roman" w:hAnsi="Times New Roman" w:cs="Times New Roman"/>
           <w:highlight w:val="green"/>
         </w:rPr>
-        <w:t xml:space="preserve">При загрузке файла типа </w:t>
-      </w:r>
-      <w:proofErr w:type="gramStart"/>
+        <w:t>При загрузке файла типа «.</w:t>
+      </w:r>
+      <w:proofErr w:type="spellStart"/>
       <w:r>
         <w:rPr>
           <w:rFonts w:ascii="Times New Roman" w:hAnsi="Times New Roman" w:cs="Times New Roman"/>
           <w:highlight w:val="green"/>
-        </w:rPr>
-        <w:t>«.</w:t>
+          <w:lang w:val="en-US"/>
+        </w:rPr>
+        <w:t>rg</w:t>
+      </w:r>
+      <w:proofErr w:type="spellEnd"/>
+      <w:r>
+        <w:rPr>
+          <w:rFonts w:ascii="Times New Roman" w:hAnsi="Times New Roman" w:cs="Times New Roman"/>
+          <w:highlight w:val="green"/>
+        </w:rPr>
+        <w:t>2» или «.</w:t>
       </w:r>
       <w:proofErr w:type="spellStart"/>
       <w:r>
@@ -319,118 +328,91 @@
           <w:highlight w:val="green"/>
           <w:lang w:val="en-US"/>
         </w:rPr>
+        <w:t>rst</w:t>
+      </w:r>
+      <w:proofErr w:type="spellEnd"/>
+      <w:r>
+        <w:rPr>
+          <w:rFonts w:ascii="Times New Roman" w:hAnsi="Times New Roman" w:cs="Times New Roman"/>
+          <w:highlight w:val="green"/>
+        </w:rPr>
+        <w:t>»  автоматически загружаются файлы «.</w:t>
+      </w:r>
+      <w:proofErr w:type="spellStart"/>
+      <w:r>
+        <w:rPr>
+          <w:rFonts w:ascii="Times New Roman" w:hAnsi="Times New Roman" w:cs="Times New Roman"/>
+          <w:highlight w:val="green"/>
+          <w:lang w:val="en-US"/>
+        </w:rPr>
+        <w:t>trn</w:t>
+      </w:r>
+      <w:proofErr w:type="spellEnd"/>
+      <w:r>
+        <w:rPr>
+          <w:rFonts w:ascii="Times New Roman" w:hAnsi="Times New Roman" w:cs="Times New Roman"/>
+          <w:highlight w:val="green"/>
+        </w:rPr>
+        <w:t>» и «.</w:t>
+      </w:r>
+      <w:proofErr w:type="spellStart"/>
+      <w:r>
+        <w:rPr>
+          <w:rFonts w:ascii="Times New Roman" w:hAnsi="Times New Roman" w:cs="Times New Roman"/>
+          <w:highlight w:val="green"/>
+          <w:lang w:val="en-US"/>
+        </w:rPr>
+        <w:t>an</w:t>
+      </w:r>
+      <w:r>
+        <w:rPr>
+          <w:rFonts w:ascii="Times New Roman" w:hAnsi="Times New Roman" w:cs="Times New Roman"/>
+          <w:highlight w:val="green"/>
+          <w:lang w:val="en-US"/>
+        </w:rPr>
+        <w:t>c</w:t>
+      </w:r>
+      <w:proofErr w:type="spellEnd"/>
+      <w:r>
+        <w:rPr>
+          <w:rFonts w:ascii="Times New Roman" w:hAnsi="Times New Roman" w:cs="Times New Roman"/>
+          <w:highlight w:val="green"/>
+        </w:rPr>
+        <w:t>»</w:t>
+      </w:r>
+      <w:r>
+        <w:rPr>
+          <w:rFonts w:ascii="Times New Roman" w:hAnsi="Times New Roman" w:cs="Times New Roman"/>
+          <w:highlight w:val="green"/>
+        </w:rPr>
+        <w:t xml:space="preserve"> в том же </w:t>
+      </w:r>
+      <w:proofErr w:type="spellStart"/>
+      <w:r>
+        <w:rPr>
+          <w:rFonts w:ascii="Times New Roman" w:hAnsi="Times New Roman" w:cs="Times New Roman"/>
+          <w:highlight w:val="green"/>
+        </w:rPr>
+        <w:t>катологе</w:t>
+      </w:r>
+      <w:proofErr w:type="spellEnd"/>
+      <w:r>
+        <w:rPr>
+          <w:rFonts w:ascii="Times New Roman" w:hAnsi="Times New Roman" w:cs="Times New Roman"/>
+          <w:highlight w:val="green"/>
+        </w:rPr>
+        <w:t xml:space="preserve"> с тем же именем. При сохранении файла типа «.</w:t>
+      </w:r>
+      <w:proofErr w:type="spellStart"/>
+      <w:r>
+        <w:rPr>
+          <w:rFonts w:ascii="Times New Roman" w:hAnsi="Times New Roman" w:cs="Times New Roman"/>
+          <w:highlight w:val="green"/>
+          <w:lang w:val="en-US"/>
+        </w:rPr>
         <w:t>rg</w:t>
       </w:r>
       <w:proofErr w:type="spellEnd"/>
-      <w:proofErr w:type="gramEnd"/>
-      <w:r>
-        <w:rPr>
-          <w:rFonts w:ascii="Times New Roman" w:hAnsi="Times New Roman" w:cs="Times New Roman"/>
-          <w:highlight w:val="green"/>
-        </w:rPr>
-        <w:t>2» или «.</w:t>
-      </w:r>
-      <w:proofErr w:type="spellStart"/>
-      <w:r>
-        <w:rPr>
-          <w:rFonts w:ascii="Times New Roman" w:hAnsi="Times New Roman" w:cs="Times New Roman"/>
-          <w:highlight w:val="green"/>
-          <w:lang w:val="en-US"/>
-        </w:rPr>
-        <w:t>rst</w:t>
-      </w:r>
-      <w:proofErr w:type="spellEnd"/>
-      <w:r>
-        <w:rPr>
-          <w:rFonts w:ascii="Times New Roman" w:hAnsi="Times New Roman" w:cs="Times New Roman"/>
-          <w:highlight w:val="green"/>
-        </w:rPr>
-        <w:t>»  автоматически загружаются файлы «.</w:t>
-      </w:r>
-      <w:proofErr w:type="spellStart"/>
-      <w:r>
-        <w:rPr>
-          <w:rFonts w:ascii="Times New Roman" w:hAnsi="Times New Roman" w:cs="Times New Roman"/>
-          <w:highlight w:val="green"/>
-          <w:lang w:val="en-US"/>
-        </w:rPr>
-        <w:t>trn</w:t>
-      </w:r>
-      <w:proofErr w:type="spellEnd"/>
-      <w:r>
-        <w:rPr>
-          <w:rFonts w:ascii="Times New Roman" w:hAnsi="Times New Roman" w:cs="Times New Roman"/>
-          <w:highlight w:val="green"/>
-        </w:rPr>
-        <w:t>» и «.</w:t>
-      </w:r>
-      <w:proofErr w:type="spellStart"/>
-      <w:r>
-        <w:rPr>
-          <w:rFonts w:ascii="Times New Roman" w:hAnsi="Times New Roman" w:cs="Times New Roman"/>
-          <w:highlight w:val="green"/>
-          <w:lang w:val="en-US"/>
-        </w:rPr>
-        <w:t>an</w:t>
-      </w:r>
-      <w:r>
-        <w:rPr>
-          <w:rFonts w:ascii="Times New Roman" w:hAnsi="Times New Roman" w:cs="Times New Roman"/>
-          <w:highlight w:val="green"/>
-          <w:lang w:val="en-US"/>
-        </w:rPr>
-        <w:t>c</w:t>
-      </w:r>
-      <w:proofErr w:type="spellEnd"/>
-      <w:r>
-        <w:rPr>
-          <w:rFonts w:ascii="Times New Roman" w:hAnsi="Times New Roman" w:cs="Times New Roman"/>
-          <w:highlight w:val="green"/>
-        </w:rPr>
-        <w:t>»</w:t>
-      </w:r>
-      <w:r>
-        <w:rPr>
-          <w:rFonts w:ascii="Times New Roman" w:hAnsi="Times New Roman" w:cs="Times New Roman"/>
-          <w:highlight w:val="green"/>
-        </w:rPr>
-        <w:t xml:space="preserve"> в том же </w:t>
-      </w:r>
-      <w:proofErr w:type="spellStart"/>
-      <w:r>
-        <w:rPr>
-          <w:rFonts w:ascii="Times New Roman" w:hAnsi="Times New Roman" w:cs="Times New Roman"/>
-          <w:highlight w:val="green"/>
-        </w:rPr>
-        <w:t>катологе</w:t>
-      </w:r>
-      <w:proofErr w:type="spellEnd"/>
-      <w:r>
-        <w:rPr>
-          <w:rFonts w:ascii="Times New Roman" w:hAnsi="Times New Roman" w:cs="Times New Roman"/>
-          <w:highlight w:val="green"/>
-        </w:rPr>
-        <w:t xml:space="preserve"> с тем же именем. При сохранении файла типа </w:t>
-      </w:r>
-      <w:proofErr w:type="gramStart"/>
-      <w:r>
-        <w:rPr>
-          <w:rFonts w:ascii="Times New Roman" w:hAnsi="Times New Roman" w:cs="Times New Roman"/>
-          <w:highlight w:val="green"/>
-        </w:rPr>
-        <w:t>«.</w:t>
-      </w:r>
-      <w:proofErr w:type="spellStart"/>
-      <w:r>
-        <w:rPr>
-          <w:rFonts w:ascii="Times New Roman" w:hAnsi="Times New Roman" w:cs="Times New Roman"/>
-          <w:highlight w:val="green"/>
-          <w:lang w:val="en-US"/>
-        </w:rPr>
-        <w:t>rg</w:t>
-      </w:r>
-      <w:proofErr w:type="spellEnd"/>
-      <w:proofErr w:type="gramEnd"/>
       <w:r>
         <w:rPr>
           <w:rFonts w:ascii="Times New Roman" w:hAnsi="Times New Roman" w:cs="Times New Roman"/>
@@ -1692,14 +1674,7 @@
         <w:rPr>
           <w:rFonts w:ascii="Times New Roman" w:hAnsi="Times New Roman" w:cs="Times New Roman"/>
         </w:rPr>
-        <w:t>2020 летний максимум (30°C ПЭВТ</w:t>
-      </w:r>
-      <w:proofErr w:type="gramStart"/>
-      <w:r>
-        <w:rPr>
-          <w:rFonts w:ascii="Times New Roman" w:hAnsi="Times New Roman" w:cs="Times New Roman"/>
-        </w:rPr>
-        <w:t>).</w:t>
+        <w:t>2020 летний максимум (30°C ПЭВТ).</w:t>
       </w:r>
       <w:proofErr w:type="spellStart"/>
       <w:r>
@@ -1710,7 +1685,6 @@
         <w:t>rg</w:t>
       </w:r>
       <w:proofErr w:type="spellEnd"/>
-      <w:proofErr w:type="gramEnd"/>
       <w:r>
         <w:rPr>
           <w:rFonts w:ascii="Times New Roman" w:hAnsi="Times New Roman" w:cs="Times New Roman"/>
@@ -2159,14 +2133,7 @@
         <w:rPr>
           <w:rFonts w:ascii="Times New Roman" w:hAnsi="Times New Roman" w:cs="Times New Roman"/>
         </w:rPr>
-        <w:t xml:space="preserve">Если указана папка, то все модели </w:t>
-      </w:r>
-      <w:proofErr w:type="gramStart"/>
-      <w:r>
-        <w:rPr>
-          <w:rFonts w:ascii="Times New Roman" w:hAnsi="Times New Roman" w:cs="Times New Roman"/>
-        </w:rPr>
-        <w:t>(.</w:t>
+        <w:t>Если указана папка, то все модели (.</w:t>
       </w:r>
       <w:proofErr w:type="spellStart"/>
       <w:r>
@@ -2176,7 +2143,6 @@
         <w:t>rst</w:t>
       </w:r>
       <w:proofErr w:type="spellEnd"/>
-      <w:proofErr w:type="gramEnd"/>
       <w:r>
         <w:rPr>
           <w:rFonts w:ascii="Times New Roman" w:hAnsi="Times New Roman" w:cs="Times New Roman"/>
@@ -2553,7 +2519,40 @@
         <w:rPr>
           <w:rFonts w:ascii="Times New Roman" w:hAnsi="Times New Roman" w:cs="Times New Roman"/>
         </w:rPr>
-        <w:t>), то этот файл будет загружен из папки с исходными файлами (первый попавшийся). Если файл не будет найден возникнет ошибка.</w:t>
+        <w:t>)</w:t>
+      </w:r>
+      <w:r>
+        <w:rPr>
+          <w:rFonts w:ascii="Times New Roman" w:hAnsi="Times New Roman" w:cs="Times New Roman"/>
+        </w:rPr>
+        <w:t xml:space="preserve"> и если он не был загружен как одноименный файл с файлом «</w:t>
+      </w:r>
+      <w:proofErr w:type="spellStart"/>
+      <w:r>
+        <w:rPr>
+          <w:rFonts w:ascii="Times New Roman" w:hAnsi="Times New Roman" w:cs="Times New Roman"/>
+          <w:lang w:val="en-US"/>
+        </w:rPr>
+        <w:t>rg</w:t>
+      </w:r>
+      <w:proofErr w:type="spellEnd"/>
+      <w:r>
+        <w:rPr>
+          <w:rFonts w:ascii="Times New Roman" w:hAnsi="Times New Roman" w:cs="Times New Roman"/>
+        </w:rPr>
+        <w:t>2</w:t>
+      </w:r>
+      <w:r>
+        <w:rPr>
+          <w:rFonts w:ascii="Times New Roman" w:hAnsi="Times New Roman" w:cs="Times New Roman"/>
+        </w:rPr>
+        <w:t>»</w:t>
+      </w:r>
+      <w:r>
+        <w:rPr>
+          <w:rFonts w:ascii="Times New Roman" w:hAnsi="Times New Roman" w:cs="Times New Roman"/>
+        </w:rPr>
+        <w:t>, то этот файл будет загружен из папки с исходными файлами (первый попавшийся). Если файл не будет найден возникнет ошибка.</w:t>
       </w:r>
     </w:p>
     <w:p>
@@ -3810,16 +3809,7 @@
           <w:sz w:val="22"/>
           <w:szCs w:val="22"/>
         </w:rPr>
-        <w:t xml:space="preserve">' </w:t>
-      </w:r>
-      <w:proofErr w:type="gramStart"/>
-      <w:r>
-        <w:rPr>
-          <w:rFonts w:eastAsiaTheme="minorHAnsi"/>
-          <w:sz w:val="22"/>
-          <w:szCs w:val="22"/>
-        </w:rPr>
-        <w:t xml:space="preserve">- </w:t>
+        <w:t xml:space="preserve">' - </w:t>
       </w:r>
       <w:r>
         <w:rPr>
@@ -3833,14 +3823,7 @@
         <w:rPr>
           <w:rFonts w:eastAsiaTheme="minorHAnsi"/>
         </w:rPr>
-        <w:t>таблица</w:t>
-      </w:r>
-      <w:proofErr w:type="gramEnd"/>
-      <w:r>
-        <w:rPr>
-          <w:rFonts w:eastAsiaTheme="minorHAnsi"/>
-        </w:rPr>
-        <w:t xml:space="preserve"> </w:t>
+        <w:t xml:space="preserve">таблица </w:t>
       </w:r>
       <w:r>
         <w:rPr>
@@ -4412,7 +4395,6 @@
         </w:rPr>
         <w:t>node</w:t>
       </w:r>
-      <w:proofErr w:type="gramStart"/>
       <w:r>
         <w:rPr>
           <w:rFonts w:eastAsiaTheme="minorHAnsi"/>
@@ -4441,18 +4423,7 @@
           <w:sz w:val="22"/>
           <w:szCs w:val="22"/>
         </w:rPr>
-        <w:t>ny</w:t>
-      </w:r>
-      <w:proofErr w:type="gramEnd"/>
-      <w:r>
-        <w:rPr>
-          <w:rFonts w:eastAsiaTheme="minorHAnsi"/>
-          <w:b/>
-          <w:bCs/>
-          <w:sz w:val="22"/>
-          <w:szCs w:val="22"/>
-        </w:rPr>
-        <w:t>=21</w:t>
+        <w:t>ny=21</w:t>
       </w:r>
       <w:r>
         <w:rPr>
@@ -5469,25 +5440,7 @@
           <w:sz w:val="22"/>
           <w:szCs w:val="22"/>
         </w:rPr>
-        <w:t xml:space="preserve"> # Отметить </w:t>
-      </w:r>
-      <w:proofErr w:type="gramStart"/>
-      <w:r>
-        <w:rPr>
-          <w:rFonts w:eastAsiaTheme="minorHAnsi"/>
-          <w:sz w:val="22"/>
-          <w:szCs w:val="22"/>
-        </w:rPr>
-        <w:t>узлы  в</w:t>
-      </w:r>
-      <w:proofErr w:type="gramEnd"/>
-      <w:r>
-        <w:rPr>
-          <w:rFonts w:eastAsiaTheme="minorHAnsi"/>
-          <w:sz w:val="22"/>
-          <w:szCs w:val="22"/>
-        </w:rPr>
-        <w:t xml:space="preserve"> таблице узлы 11 района и все ветви в 2026 г;</w:t>
+        <w:t xml:space="preserve"> # Отметить узлы  в таблице узлы 11 района и все ветви в 2026 г;</w:t>
       </w:r>
     </w:p>
     <w:p>
@@ -5826,18 +5779,7 @@
           <w:sz w:val="22"/>
           <w:szCs w:val="22"/>
         </w:rPr>
-        <w:t>=0</w:t>
-      </w:r>
-      <w:proofErr w:type="gramStart"/>
-      <w:r>
-        <w:rPr>
-          <w:rFonts w:eastAsiaTheme="minorHAnsi"/>
-          <w:b/>
-          <w:bCs/>
-          <w:sz w:val="22"/>
-          <w:szCs w:val="22"/>
-        </w:rPr>
-        <w:t>]</w:t>
+        <w:t>=0]</w:t>
       </w:r>
       <w:r>
         <w:rPr>
@@ -5855,16 +5797,7 @@
           <w:sz w:val="22"/>
           <w:szCs w:val="22"/>
         </w:rPr>
-        <w:t xml:space="preserve"> #</w:t>
-      </w:r>
-      <w:proofErr w:type="gramEnd"/>
-      <w:r>
-        <w:rPr>
-          <w:rFonts w:eastAsiaTheme="minorHAnsi"/>
-          <w:sz w:val="22"/>
-          <w:szCs w:val="22"/>
-        </w:rPr>
-        <w:t xml:space="preserve"> Обнулить температуру;</w:t>
+        <w:t xml:space="preserve"> # Обнулить температуру;</w:t>
       </w:r>
     </w:p>
     <w:p>
@@ -5931,35 +5864,15 @@
           <w:sz w:val="22"/>
           <w:szCs w:val="22"/>
         </w:rPr>
-        <w:t xml:space="preserve">изм [16: pg=10+15: </w:t>
-      </w:r>
-      <w:proofErr w:type="gramStart"/>
-      <w:r>
-        <w:rPr>
-          <w:rFonts w:eastAsiaTheme="minorHAnsi"/>
-          <w:b/>
-          <w:bCs/>
-          <w:sz w:val="22"/>
-          <w:szCs w:val="22"/>
-        </w:rPr>
-        <w:t xml:space="preserve">pg] </w:t>
-      </w:r>
-      <w:r>
-        <w:rPr>
-          <w:rFonts w:eastAsiaTheme="minorHAnsi"/>
-          <w:sz w:val="22"/>
-          <w:szCs w:val="22"/>
-        </w:rPr>
-        <w:t xml:space="preserve"> #</w:t>
-      </w:r>
-      <w:proofErr w:type="gramEnd"/>
-      <w:r>
-        <w:rPr>
-          <w:rFonts w:eastAsiaTheme="minorHAnsi"/>
-          <w:sz w:val="22"/>
-          <w:szCs w:val="22"/>
-        </w:rPr>
-        <w:t xml:space="preserve"> Значению pg узла 16 присвоить значение 10 + pg узла 15.</w:t>
+        <w:t xml:space="preserve">изм [16: pg=10+15: pg] </w:t>
+      </w:r>
+      <w:r>
+        <w:rPr>
+          <w:rFonts w:eastAsiaTheme="minorHAnsi"/>
+          <w:sz w:val="22"/>
+          <w:szCs w:val="22"/>
+        </w:rPr>
+        <w:t xml:space="preserve"> # Значению pg узла 16 присвоить значение 10 + pg узла 15.</w:t>
       </w:r>
     </w:p>
     <w:p>
@@ -5997,31 +5910,7 @@
           <w:szCs w:val="22"/>
           <w:lang w:val="en-US"/>
         </w:rPr>
-        <w:t xml:space="preserve"> [15,16,1: x=(10.5+15,16,</w:t>
-      </w:r>
-      <w:proofErr w:type="gramStart"/>
-      <w:r>
-        <w:rPr>
-          <w:rFonts w:eastAsiaTheme="minorHAnsi"/>
-          <w:b/>
-          <w:bCs/>
-          <w:sz w:val="22"/>
-          <w:szCs w:val="22"/>
-          <w:lang w:val="en-US"/>
-        </w:rPr>
-        <w:t>2:r</w:t>
-      </w:r>
-      <w:proofErr w:type="gramEnd"/>
-      <w:r>
-        <w:rPr>
-          <w:rFonts w:eastAsiaTheme="minorHAnsi"/>
-          <w:b/>
-          <w:bCs/>
-          <w:sz w:val="22"/>
-          <w:szCs w:val="22"/>
-          <w:lang w:val="en-US"/>
-        </w:rPr>
-        <w:t>)*</w:t>
+        <w:t xml:space="preserve"> [15,16,1: x=(10.5+15,16,2:r)*</w:t>
       </w:r>
       <w:proofErr w:type="spellStart"/>
       <w:r>
@@ -6417,18 +6306,7 @@
           <w:sz w:val="22"/>
           <w:szCs w:val="22"/>
         </w:rPr>
-        <w:t xml:space="preserve"> ny=</w:t>
-      </w:r>
-      <w:proofErr w:type="gramStart"/>
-      <w:r>
-        <w:rPr>
-          <w:rFonts w:eastAsiaTheme="minorHAnsi"/>
-          <w:b/>
-          <w:bCs/>
-          <w:sz w:val="22"/>
-          <w:szCs w:val="22"/>
-        </w:rPr>
-        <w:t>3</w:t>
+        <w:t xml:space="preserve"> ny=3</w:t>
       </w:r>
       <w:r>
         <w:rPr>
@@ -6448,18 +6326,7 @@
           <w:sz w:val="22"/>
           <w:szCs w:val="22"/>
         </w:rPr>
-        <w:t>pn</w:t>
-      </w:r>
-      <w:proofErr w:type="gramEnd"/>
-      <w:r>
-        <w:rPr>
-          <w:rFonts w:eastAsiaTheme="minorHAnsi"/>
-          <w:b/>
-          <w:bCs/>
-          <w:sz w:val="22"/>
-          <w:szCs w:val="22"/>
-        </w:rPr>
-        <w:t>=1</w:t>
+        <w:t>pn=1</w:t>
       </w:r>
       <w:r>
         <w:rPr>
@@ -6619,18 +6486,7 @@
           <w:sz w:val="22"/>
           <w:szCs w:val="22"/>
         </w:rPr>
-        <w:t>=</w:t>
-      </w:r>
-      <w:proofErr w:type="gramStart"/>
-      <w:r>
-        <w:rPr>
-          <w:rFonts w:eastAsiaTheme="minorHAnsi"/>
-          <w:b/>
-          <w:bCs/>
-          <w:sz w:val="22"/>
-          <w:szCs w:val="22"/>
-        </w:rPr>
-        <w:t>15524</w:t>
+        <w:t>=15524</w:t>
       </w:r>
       <w:r>
         <w:rPr>
@@ -6650,18 +6506,7 @@
           <w:sz w:val="22"/>
           <w:szCs w:val="22"/>
         </w:rPr>
-        <w:t>iq</w:t>
-      </w:r>
-      <w:proofErr w:type="gramEnd"/>
-      <w:r>
-        <w:rPr>
-          <w:rFonts w:eastAsiaTheme="minorHAnsi"/>
-          <w:b/>
-          <w:bCs/>
-          <w:sz w:val="22"/>
-          <w:szCs w:val="22"/>
-        </w:rPr>
-        <w:t>=3</w:t>
+        <w:t>iq=3</w:t>
       </w:r>
       <w:r>
         <w:rPr>
@@ -7042,27 +6887,15 @@
           <w:szCs w:val="22"/>
         </w:rPr>
       </w:pPr>
-      <w:proofErr w:type="gramStart"/>
-      <w:r>
-        <w:rPr>
-          <w:rFonts w:eastAsiaTheme="minorHAnsi"/>
-          <w:b/>
-          <w:bCs/>
-          <w:sz w:val="22"/>
-          <w:szCs w:val="22"/>
-        </w:rPr>
-        <w:t>удалить[</w:t>
-      </w:r>
-      <w:proofErr w:type="gramEnd"/>
-      <w:r>
-        <w:rPr>
-          <w:rFonts w:eastAsiaTheme="minorHAnsi"/>
-          <w:b/>
-          <w:bCs/>
-          <w:sz w:val="22"/>
-          <w:szCs w:val="22"/>
-        </w:rPr>
-        <w:t>15561,15129</w:t>
+      <w:r>
+        <w:rPr>
+          <w:rFonts w:eastAsiaTheme="minorHAnsi"/>
+          <w:b/>
+          <w:bCs/>
+          <w:sz w:val="22"/>
+          <w:szCs w:val="22"/>
+        </w:rPr>
+        <w:t>удалить[15561,15129</w:t>
       </w:r>
       <w:r>
         <w:rPr>
@@ -7332,7 +7165,6 @@
           <w:lang w:eastAsia="ru-RU"/>
         </w:rPr>
       </w:pPr>
-      <w:proofErr w:type="gramStart"/>
       <w:r>
         <w:rPr>
           <w:rFonts w:ascii="Times New Roman" w:hAnsi="Times New Roman" w:cs="Times New Roman"/>
@@ -7347,15 +7179,7 @@
           <w:rFonts w:ascii="Times New Roman" w:hAnsi="Times New Roman" w:cs="Times New Roman"/>
           <w:lang w:eastAsia="ru-RU"/>
         </w:rPr>
-        <w:t>[</w:t>
-      </w:r>
-      <w:proofErr w:type="gramEnd"/>
-      <w:r>
-        <w:rPr>
-          <w:rFonts w:ascii="Times New Roman" w:hAnsi="Times New Roman" w:cs="Times New Roman"/>
-          <w:lang w:eastAsia="ru-RU"/>
-        </w:rPr>
-        <w:t>папка: (</w:t>
+        <w:t>[папка: (</w:t>
       </w:r>
       <w:r>
         <w:rPr>
@@ -7440,7 +7264,6 @@
           <w:lang w:eastAsia="ru-RU"/>
         </w:rPr>
       </w:pPr>
-      <w:proofErr w:type="gramStart"/>
       <w:r>
         <w:rPr>
           <w:rFonts w:ascii="Times New Roman" w:hAnsi="Times New Roman" w:cs="Times New Roman"/>
@@ -7455,15 +7278,7 @@
           <w:rFonts w:ascii="Times New Roman" w:hAnsi="Times New Roman" w:cs="Times New Roman"/>
           <w:lang w:eastAsia="ru-RU"/>
         </w:rPr>
-        <w:t>[</w:t>
-      </w:r>
-      <w:proofErr w:type="gramEnd"/>
-      <w:r>
-        <w:rPr>
-          <w:rFonts w:ascii="Times New Roman" w:hAnsi="Times New Roman" w:cs="Times New Roman"/>
-          <w:lang w:eastAsia="ru-RU"/>
-        </w:rPr>
-        <w:t>файл: (</w:t>
+        <w:t>[файл: (</w:t>
       </w:r>
       <w:r>
         <w:rPr>
@@ -8650,23 +8465,7 @@
           <w:rFonts w:ascii="Times New Roman" w:hAnsi="Times New Roman" w:cs="Times New Roman"/>
           <w:lang w:eastAsia="ru-RU"/>
         </w:rPr>
-        <w:t xml:space="preserve"> </w:t>
-      </w:r>
-      <w:proofErr w:type="gramStart"/>
-      <w:r>
-        <w:rPr>
-          <w:rFonts w:ascii="Times New Roman" w:hAnsi="Times New Roman" w:cs="Times New Roman"/>
-          <w:lang w:eastAsia="ru-RU"/>
-        </w:rPr>
-        <w:t>uhom&lt;</w:t>
-      </w:r>
-      <w:proofErr w:type="gramEnd"/>
-      <w:r>
-        <w:rPr>
-          <w:rFonts w:ascii="Times New Roman" w:hAnsi="Times New Roman" w:cs="Times New Roman"/>
-          <w:lang w:eastAsia="ru-RU"/>
-        </w:rPr>
-        <w:t>100</w:t>
+        <w:t xml:space="preserve"> uhom&lt;100</w:t>
       </w:r>
       <w:r>
         <w:rPr>
@@ -8778,7 +8577,6 @@
           <w:lang w:eastAsia="ru-RU"/>
         </w:rPr>
       </w:pPr>
-      <w:proofErr w:type="gramStart"/>
       <w:r>
         <w:rPr>
           <w:rFonts w:ascii="Times New Roman" w:hAnsi="Times New Roman" w:cs="Times New Roman"/>
@@ -8789,7 +8587,6 @@
         <w:t>СХН[</w:t>
       </w:r>
       <w:proofErr w:type="spellStart"/>
-      <w:proofErr w:type="gramEnd"/>
       <w:r>
         <w:rPr>
           <w:rFonts w:ascii="Times New Roman" w:hAnsi="Times New Roman" w:cs="Times New Roman"/>
@@ -9974,6 +9771,7 @@
         </w:rPr>
         <w:t xml:space="preserve">1500.5; </w:t>
       </w:r>
+      <w:proofErr w:type="spellStart"/>
       <w:r>
         <w:rPr>
           <w:rFonts w:eastAsiaTheme="minorHAnsi"/>
@@ -9984,6 +9782,7 @@
         </w:rPr>
         <w:t>method</w:t>
       </w:r>
+      <w:proofErr w:type="spellEnd"/>
       <w:r>
         <w:rPr>
           <w:rFonts w:eastAsiaTheme="minorHAnsi"/>
@@ -10350,7 +10149,6 @@
         </w:rPr>
         <w:t>«</w:t>
       </w:r>
-      <w:proofErr w:type="gramStart"/>
       <w:r>
         <w:rPr>
           <w:rFonts w:eastAsiaTheme="minorHAnsi"/>
@@ -10368,18 +10166,7 @@
           <w:szCs w:val="22"/>
           <w:lang w:val="en-US"/>
         </w:rPr>
-        <w:t>[</w:t>
-      </w:r>
-      <w:proofErr w:type="gramEnd"/>
-      <w:r>
-        <w:rPr>
-          <w:rFonts w:eastAsiaTheme="minorHAnsi"/>
-          <w:bCs/>
-          <w:sz w:val="22"/>
-          <w:szCs w:val="22"/>
-          <w:lang w:val="en-US"/>
-        </w:rPr>
-        <w:t>-]</w:t>
+        <w:t>[-]</w:t>
       </w:r>
       <w:r>
         <w:rPr>
@@ -10570,14 +10357,12 @@
         <w:lastRenderedPageBreak/>
         <w:t xml:space="preserve">- </w:t>
       </w:r>
-      <w:proofErr w:type="gramStart"/>
       <w:r>
         <w:t>узл</w:t>
       </w:r>
       <w:r>
         <w:t>ы</w:t>
       </w:r>
-      <w:proofErr w:type="gramEnd"/>
       <w:r>
         <w:t xml:space="preserve"> в которых сходятся</w:t>
       </w:r>
@@ -10758,6 +10543,216 @@
           <w:bCs/>
           <w:sz w:val="22"/>
           <w:szCs w:val="22"/>
+          <w:highlight w:val="green"/>
+        </w:rPr>
+      </w:pPr>
+      <w:r>
+        <w:rPr>
+          <w:rFonts w:eastAsiaTheme="minorHAnsi"/>
+          <w:bCs/>
+          <w:sz w:val="22"/>
+          <w:szCs w:val="22"/>
+          <w:highlight w:val="green"/>
+        </w:rPr>
+        <w:t>Команда «</w:t>
+      </w:r>
+      <w:r>
+        <w:rPr>
+          <w:rFonts w:eastAsiaTheme="minorHAnsi"/>
+          <w:bCs/>
+          <w:sz w:val="22"/>
+          <w:szCs w:val="22"/>
+          <w:highlight w:val="green"/>
+          <w:lang w:val="en-US"/>
+        </w:rPr>
+        <w:t>print</w:t>
+      </w:r>
+      <w:r>
+        <w:rPr>
+          <w:rFonts w:eastAsiaTheme="minorHAnsi"/>
+          <w:bCs/>
+          <w:sz w:val="22"/>
+          <w:szCs w:val="22"/>
+          <w:highlight w:val="green"/>
+        </w:rPr>
+        <w:t>»</w:t>
+      </w:r>
+    </w:p>
+    <w:p>
+      <w:pPr>
+        <w:rPr>
+          <w:highlight w:val="green"/>
+          <w:lang w:eastAsia="ru-RU"/>
+        </w:rPr>
+      </w:pPr>
+      <w:r>
+        <w:rPr>
+          <w:highlight w:val="green"/>
+          <w:lang w:eastAsia="ru-RU"/>
+        </w:rPr>
+        <w:tab/>
+        <w:t>Вывод заданных параметров из моделей.</w:t>
+      </w:r>
+      <w:r>
+        <w:rPr>
+          <w:highlight w:val="green"/>
+          <w:lang w:eastAsia="ru-RU"/>
+        </w:rPr>
+        <w:t xml:space="preserve"> Функцию можно использовать произвольное количество раз и с разными параметрами</w:t>
+      </w:r>
+      <w:r>
+        <w:rPr>
+          <w:highlight w:val="green"/>
+          <w:lang w:eastAsia="ru-RU"/>
+        </w:rPr>
+        <w:t xml:space="preserve"> В папке с результатами работы программы появится файл «</w:t>
+      </w:r>
+      <w:proofErr w:type="spellStart"/>
+      <w:r>
+        <w:rPr>
+          <w:highlight w:val="green"/>
+          <w:lang w:eastAsia="ru-RU"/>
+        </w:rPr>
+        <w:t>хх-хх-хххх</w:t>
+      </w:r>
+      <w:proofErr w:type="spellEnd"/>
+      <w:r>
+        <w:rPr>
+          <w:highlight w:val="green"/>
+          <w:lang w:eastAsia="ru-RU"/>
+        </w:rPr>
+        <w:t xml:space="preserve"> </w:t>
+      </w:r>
+      <w:proofErr w:type="spellStart"/>
+      <w:r>
+        <w:rPr>
+          <w:highlight w:val="green"/>
+          <w:lang w:eastAsia="ru-RU"/>
+        </w:rPr>
+        <w:t>хх_хх_хх</w:t>
+      </w:r>
+      <w:proofErr w:type="spellEnd"/>
+      <w:r>
+        <w:rPr>
+          <w:highlight w:val="green"/>
+          <w:lang w:eastAsia="ru-RU"/>
+        </w:rPr>
+        <w:t xml:space="preserve">  вывод параметров rm.xlsx»</w:t>
+      </w:r>
+    </w:p>
+    <w:p>
+      <w:pPr>
+        <w:tabs>
+          <w:tab w:val="num" w:pos="0"/>
+        </w:tabs>
+        <w:spacing w:after="0"/>
+        <w:ind w:firstLine="720"/>
+        <w:jc w:val="both"/>
+        <w:rPr>
+          <w:rFonts w:ascii="Times New Roman" w:hAnsi="Times New Roman" w:cs="Times New Roman"/>
+          <w:b/>
+          <w:bCs/>
+          <w:highlight w:val="green"/>
+          <w:lang w:val="en-US" w:eastAsia="ru-RU"/>
+        </w:rPr>
+      </w:pPr>
+      <w:r>
+        <w:rPr>
+          <w:rFonts w:ascii="Times New Roman" w:hAnsi="Times New Roman" w:cs="Times New Roman"/>
+          <w:b/>
+          <w:bCs/>
+          <w:highlight w:val="green"/>
+          <w:lang w:eastAsia="ru-RU"/>
+        </w:rPr>
+        <w:t>Пример</w:t>
+      </w:r>
+      <w:r>
+        <w:rPr>
+          <w:rFonts w:ascii="Times New Roman" w:hAnsi="Times New Roman" w:cs="Times New Roman"/>
+          <w:b/>
+          <w:bCs/>
+          <w:highlight w:val="green"/>
+          <w:lang w:val="en-US" w:eastAsia="ru-RU"/>
+        </w:rPr>
+        <w:t>:</w:t>
+      </w:r>
+    </w:p>
+    <w:p>
+      <w:pPr>
+        <w:ind w:firstLine="708"/>
+        <w:rPr>
+          <w:b/>
+          <w:bCs/>
+          <w:lang w:val="en-US" w:eastAsia="ru-RU"/>
+        </w:rPr>
+      </w:pPr>
+      <w:r>
+        <w:rPr>
+          <w:b/>
+          <w:bCs/>
+          <w:highlight w:val="green"/>
+          <w:lang w:val="en-US"/>
+        </w:rPr>
+        <w:t>print[15177,16095:r;x;b / 15106;15138:pn;qn / ns=2(</w:t>
+      </w:r>
+      <w:proofErr w:type="spellStart"/>
+      <w:r>
+        <w:rPr>
+          <w:b/>
+          <w:bCs/>
+          <w:highlight w:val="green"/>
+          <w:lang w:val="en-US"/>
+        </w:rPr>
+        <w:t>sechen</w:t>
+      </w:r>
+      <w:proofErr w:type="spellEnd"/>
+      <w:r>
+        <w:rPr>
+          <w:b/>
+          <w:bCs/>
+          <w:highlight w:val="green"/>
+          <w:lang w:val="en-US"/>
+        </w:rPr>
+        <w:t>):</w:t>
+      </w:r>
+      <w:proofErr w:type="spellStart"/>
+      <w:r>
+        <w:rPr>
+          <w:b/>
+          <w:bCs/>
+          <w:highlight w:val="green"/>
+          <w:lang w:val="en-US"/>
+        </w:rPr>
+        <w:t>psech</w:t>
+      </w:r>
+      <w:proofErr w:type="spellEnd"/>
+      <w:r>
+        <w:rPr>
+          <w:b/>
+          <w:bCs/>
+          <w:highlight w:val="green"/>
+          <w:lang w:val="en-US"/>
+        </w:rPr>
+        <w:t>]</w:t>
+      </w:r>
+    </w:p>
+    <w:p>
+      <w:pPr>
+        <w:pStyle w:val="4"/>
+        <w:numPr>
+          <w:ilvl w:val="3"/>
+          <w:numId w:val="8"/>
+        </w:numPr>
+        <w:tabs>
+          <w:tab w:val="num" w:pos="0"/>
+          <w:tab w:val="num" w:pos="1918"/>
+        </w:tabs>
+        <w:spacing w:before="0" w:after="0" w:line="276" w:lineRule="auto"/>
+        <w:rPr>
+          <w:rFonts w:eastAsiaTheme="minorHAnsi"/>
+          <w:bCs/>
+          <w:sz w:val="22"/>
+          <w:szCs w:val="22"/>
         </w:rPr>
       </w:pPr>
       <w:r>
@@ -10939,25 +10934,7 @@
           <w:sz w:val="22"/>
           <w:szCs w:val="22"/>
         </w:rPr>
-        <w:t xml:space="preserve">- при номинальном напряжении </w:t>
-      </w:r>
-      <w:proofErr w:type="gramStart"/>
-      <w:r>
-        <w:rPr>
-          <w:rFonts w:eastAsiaTheme="minorHAnsi"/>
-          <w:sz w:val="22"/>
-          <w:szCs w:val="22"/>
-        </w:rPr>
-        <w:t>&lt; 300</w:t>
-      </w:r>
-      <w:proofErr w:type="gramEnd"/>
-      <w:r>
-        <w:rPr>
-          <w:rFonts w:eastAsiaTheme="minorHAnsi"/>
-          <w:sz w:val="22"/>
-          <w:szCs w:val="22"/>
-        </w:rPr>
-        <w:t xml:space="preserve"> кВ</w:t>
+        <w:t>- при номинальном напряжении &lt; 300 кВ</w:t>
       </w:r>
       <w:r>
         <w:rPr>
@@ -11119,16 +11096,7 @@
           <w:sz w:val="22"/>
           <w:szCs w:val="22"/>
         </w:rPr>
-        <w:t xml:space="preserve">- при номинальном </w:t>
-      </w:r>
-      <w:proofErr w:type="gramStart"/>
-      <w:r>
-        <w:rPr>
-          <w:rFonts w:eastAsiaTheme="minorHAnsi"/>
-          <w:sz w:val="22"/>
-          <w:szCs w:val="22"/>
-        </w:rPr>
-        <w:t xml:space="preserve">напряжении </w:t>
+        <w:t xml:space="preserve">- при номинальном напряжении </w:t>
       </w:r>
       <w:r>
         <w:rPr>
@@ -11139,7 +11107,6 @@
         </w:rPr>
         <w:t>&gt;</w:t>
       </w:r>
-      <w:proofErr w:type="gramEnd"/>
       <w:r>
         <w:rPr>
           <w:rFonts w:eastAsiaTheme="minorHAnsi"/>
@@ -11354,21 +11321,12 @@
                 <w:lang w:eastAsia="ru-RU"/>
               </w:rPr>
             </w:pPr>
-            <w:proofErr w:type="gramStart"/>
             <w:r>
               <w:rPr>
                 <w:rFonts w:ascii="Times New Roman" w:eastAsia="Times New Roman" w:hAnsi="Times New Roman" w:cs="Times New Roman"/>
                 <w:lang w:eastAsia="ru-RU"/>
               </w:rPr>
-              <w:t>U&lt;</w:t>
-            </w:r>
-            <w:proofErr w:type="gramEnd"/>
-            <w:r>
-              <w:rPr>
-                <w:rFonts w:ascii="Times New Roman" w:eastAsia="Times New Roman" w:hAnsi="Times New Roman" w:cs="Times New Roman"/>
-                <w:lang w:eastAsia="ru-RU"/>
-              </w:rPr>
-              <w:t>300</w:t>
+              <w:t>U&lt;300</w:t>
             </w:r>
           </w:p>
         </w:tc>
@@ -13416,19 +13374,18 @@
           <w:szCs w:val="22"/>
         </w:rPr>
       </w:pPr>
-      <w:proofErr w:type="gramStart"/>
-      <w:r>
-        <w:rPr>
-          <w:rFonts w:eastAsiaTheme="minorHAnsi"/>
-          <w:b/>
-          <w:bCs/>
-          <w:sz w:val="22"/>
-          <w:szCs w:val="22"/>
-        </w:rPr>
+      <w:r>
+        <w:rPr>
+          <w:rFonts w:eastAsiaTheme="minorHAnsi"/>
+          <w:b/>
+          <w:bCs/>
+          <w:sz w:val="22"/>
+          <w:szCs w:val="22"/>
+        </w:rPr>
+        <w:lastRenderedPageBreak/>
         <w:t>СКРМ[</w:t>
       </w:r>
       <w:proofErr w:type="spellStart"/>
-      <w:proofErr w:type="gramEnd"/>
       <w:r>
         <w:rPr>
           <w:rFonts w:eastAsiaTheme="minorHAnsi"/>
@@ -13616,35 +13573,15 @@
           <w:sz w:val="22"/>
           <w:szCs w:val="22"/>
         </w:rPr>
-        <w:t>=12</w:t>
-      </w:r>
-      <w:proofErr w:type="gramStart"/>
-      <w:r>
-        <w:rPr>
-          <w:rFonts w:eastAsiaTheme="minorHAnsi"/>
-          <w:b/>
-          <w:bCs/>
-          <w:sz w:val="22"/>
-          <w:szCs w:val="22"/>
-        </w:rPr>
-        <w:t xml:space="preserve">] </w:t>
-      </w:r>
-      <w:r>
-        <w:rPr>
-          <w:rFonts w:eastAsiaTheme="minorHAnsi"/>
-          <w:sz w:val="22"/>
-          <w:szCs w:val="22"/>
-        </w:rPr>
-        <w:t xml:space="preserve"> #</w:t>
-      </w:r>
-      <w:proofErr w:type="gramEnd"/>
-      <w:r>
-        <w:rPr>
-          <w:rFonts w:eastAsiaTheme="minorHAnsi"/>
-          <w:sz w:val="22"/>
-          <w:szCs w:val="22"/>
-        </w:rPr>
-        <w:t xml:space="preserve"> включать отключать все узлы с СКРМ, в том числе где не заполнено поле «AutoBsh».</w:t>
+        <w:t xml:space="preserve">=12] </w:t>
+      </w:r>
+      <w:r>
+        <w:rPr>
+          <w:rFonts w:eastAsiaTheme="minorHAnsi"/>
+          <w:sz w:val="22"/>
+          <w:szCs w:val="22"/>
+        </w:rPr>
+        <w:t xml:space="preserve"> # включать отключать все узлы с СКРМ, в том числе где не заполнено поле «AutoBsh».</w:t>
       </w:r>
     </w:p>
     <w:p>
@@ -13745,7 +13682,6 @@
           <w:sz w:val="22"/>
           <w:szCs w:val="22"/>
         </w:rPr>
-        <w:lastRenderedPageBreak/>
         <w:t>+;</w:t>
       </w:r>
     </w:p>
@@ -13828,23 +13764,13 @@
         </w:rPr>
         <w:t xml:space="preserve"> </w:t>
       </w:r>
-      <w:proofErr w:type="gramStart"/>
-      <w:r>
-        <w:rPr>
-          <w:rFonts w:eastAsiaTheme="minorHAnsi"/>
-          <w:sz w:val="22"/>
-          <w:szCs w:val="22"/>
-        </w:rPr>
-        <w:t>-  и</w:t>
-      </w:r>
-      <w:proofErr w:type="gramEnd"/>
-      <w:r>
-        <w:rPr>
-          <w:rFonts w:eastAsiaTheme="minorHAnsi"/>
-          <w:sz w:val="22"/>
-          <w:szCs w:val="22"/>
-        </w:rPr>
-        <w:t>;</w:t>
+      <w:r>
+        <w:rPr>
+          <w:rFonts w:eastAsiaTheme="minorHAnsi"/>
+          <w:sz w:val="22"/>
+          <w:szCs w:val="22"/>
+        </w:rPr>
+        <w:t>-  и;</w:t>
       </w:r>
     </w:p>
     <w:p>
@@ -13958,7 +13884,6 @@
           <w:szCs w:val="22"/>
         </w:rPr>
       </w:pPr>
-      <w:proofErr w:type="gramStart"/>
       <w:r>
         <w:rPr>
           <w:rFonts w:eastAsiaTheme="minorHAnsi"/>
@@ -13974,16 +13899,7 @@
           <w:sz w:val="22"/>
           <w:szCs w:val="22"/>
         </w:rPr>
-        <w:t>=</w:t>
-      </w:r>
-      <w:proofErr w:type="gramEnd"/>
-      <w:r>
-        <w:rPr>
-          <w:rFonts w:eastAsiaTheme="minorHAnsi"/>
-          <w:sz w:val="22"/>
-          <w:szCs w:val="22"/>
-        </w:rPr>
-        <w:t xml:space="preserve"> - проверка на</w:t>
+        <w:t>= - проверка на</w:t>
       </w:r>
       <w:r>
         <w:rPr>
@@ -14115,25 +14031,7 @@
           <w:sz w:val="22"/>
           <w:szCs w:val="22"/>
         </w:rPr>
-        <w:t xml:space="preserve"> (указывается в начале выражения или сразу после </w:t>
-      </w:r>
-      <w:proofErr w:type="gramStart"/>
-      <w:r>
-        <w:rPr>
-          <w:rFonts w:eastAsiaTheme="minorHAnsi"/>
-          <w:sz w:val="22"/>
-          <w:szCs w:val="22"/>
-        </w:rPr>
-        <w:t>«(</w:t>
-      </w:r>
-      <w:proofErr w:type="gramEnd"/>
-      <w:r>
-        <w:rPr>
-          <w:rFonts w:eastAsiaTheme="minorHAnsi"/>
-          <w:sz w:val="22"/>
-          <w:szCs w:val="22"/>
-        </w:rPr>
-        <w:t>» )</w:t>
+        <w:t xml:space="preserve"> (указывается в начале выражения или сразу после «(» )</w:t>
       </w:r>
     </w:p>
     <w:p>
@@ -14336,7 +14234,6 @@
         </w:rPr>
         <w:t xml:space="preserve"> </w:t>
       </w:r>
-      <w:proofErr w:type="gramStart"/>
       <w:r>
         <w:rPr>
           <w:rFonts w:eastAsiaTheme="minorHAnsi"/>
@@ -14368,7 +14265,6 @@
         </w:rPr>
         <w:t>лет</w:t>
       </w:r>
-      <w:proofErr w:type="gramEnd"/>
       <w:r>
         <w:rPr>
           <w:rFonts w:eastAsiaTheme="minorHAnsi"/>
@@ -14770,19 +14666,7 @@
           <w:szCs w:val="22"/>
           <w:lang w:val="en-US"/>
         </w:rPr>
-        <w:t>&gt;</w:t>
-      </w:r>
-      <w:proofErr w:type="gramStart"/>
-      <w:r>
-        <w:rPr>
-          <w:rFonts w:eastAsiaTheme="minorHAnsi"/>
-          <w:b/>
-          <w:bCs/>
-          <w:sz w:val="22"/>
-          <w:szCs w:val="22"/>
-          <w:lang w:val="en-US"/>
-        </w:rPr>
-        <w:t>125</w:t>
+        <w:t>&gt;125</w:t>
       </w:r>
       <w:r>
         <w:rPr>
@@ -14804,7 +14688,6 @@
         </w:rPr>
         <w:t>|</w:t>
       </w:r>
-      <w:proofErr w:type="gramEnd"/>
       <w:r>
         <w:rPr>
           <w:rFonts w:eastAsiaTheme="minorHAnsi"/>
@@ -14978,27 +14861,7 @@
           <w:bCs/>
           <w:lang w:eastAsia="ru-RU"/>
         </w:rPr>
-        <w:t>[15:pn=pn+</w:t>
-      </w:r>
-      <w:proofErr w:type="gramStart"/>
-      <w:r>
-        <w:rPr>
-          <w:rFonts w:ascii="Times New Roman" w:hAnsi="Times New Roman" w:cs="Times New Roman"/>
-          <w:b/>
-          <w:bCs/>
-          <w:lang w:eastAsia="ru-RU"/>
-        </w:rPr>
-        <w:t>10]{</w:t>
-      </w:r>
-      <w:proofErr w:type="gramEnd"/>
-      <w:r>
-        <w:rPr>
-          <w:rFonts w:ascii="Times New Roman" w:hAnsi="Times New Roman" w:cs="Times New Roman"/>
-          <w:b/>
-          <w:bCs/>
-          <w:lang w:eastAsia="ru-RU"/>
-        </w:rPr>
-        <w:t>15:vras&gt;100</w:t>
+        <w:t>[15:pn=pn+10]{15:vras&gt;100</w:t>
       </w:r>
       <w:r>
         <w:rPr>
@@ -15539,6 +15402,7 @@
         <w:rPr>
           <w:rFonts w:ascii="Times New Roman" w:hAnsi="Times New Roman" w:cs="Times New Roman"/>
         </w:rPr>
+        <w:lastRenderedPageBreak/>
         <w:t>При задании потребления районов, территорий и объединений в поле «</w:t>
       </w:r>
       <w:r>
@@ -15682,7 +15546,6 @@
         <w:rPr>
           <w:rFonts w:ascii="Times New Roman" w:hAnsi="Times New Roman" w:cs="Times New Roman"/>
         </w:rPr>
-        <w:lastRenderedPageBreak/>
         <w:t>П</w:t>
       </w:r>
       <w:r>
@@ -16046,7 +15909,6 @@
         </w:rPr>
         <w:t xml:space="preserve"> </w:t>
       </w:r>
-      <w:proofErr w:type="gramStart"/>
       <w:r>
         <w:rPr>
           <w:rFonts w:ascii="Times New Roman" w:hAnsi="Times New Roman" w:cs="Times New Roman"/>
@@ -16066,7 +15928,6 @@
         </w:rPr>
         <w:t>uhom</w:t>
       </w:r>
-      <w:proofErr w:type="gramEnd"/>
       <w:r>
         <w:rPr>
           <w:rFonts w:ascii="Times New Roman" w:hAnsi="Times New Roman" w:cs="Times New Roman"/>
@@ -16206,10 +16067,10 @@
           <w:color w:val="FF0000"/>
         </w:rPr>
         <w:drawing>
-          <wp:inline distT="0" distB="0" distL="0" distR="0" wp14:anchorId="371CB765" wp14:editId="61D0BE47">
-            <wp:extent cx="6390005" cy="2136775"/>
-            <wp:effectExtent l="133350" t="114300" r="106045" b="149225"/>
-            <wp:docPr id="4" name="Рисунок 4"/>
+          <wp:inline distT="0" distB="0" distL="0" distR="0" wp14:anchorId="6EB7D150" wp14:editId="2BBBE0DB">
+            <wp:extent cx="6390005" cy="1878965"/>
+            <wp:effectExtent l="0" t="0" r="0" b="6985"/>
+            <wp:docPr id="11" name="Рисунок 11"/>
             <wp:cNvGraphicFramePr>
               <a:graphicFrameLocks xmlns:a="http://schemas.openxmlformats.org/drawingml/2006/main" noChangeAspect="1"/>
             </wp:cNvGraphicFramePr>
@@ -16229,41 +16090,11 @@
                   <pic:spPr>
                     <a:xfrm>
                       <a:off x="0" y="0"/>
-                      <a:ext cx="6390005" cy="2136775"/>
+                      <a:ext cx="6390005" cy="1878965"/>
                     </a:xfrm>
                     <a:prstGeom prst="rect">
                       <a:avLst/>
                     </a:prstGeom>
-                    <a:solidFill>
-                      <a:srgbClr val="FFFFFF">
-                        <a:shade val="85000"/>
-                      </a:srgbClr>
-                    </a:solidFill>
-                    <a:ln w="88900" cap="sq">
-                      <a:solidFill>
-                        <a:srgbClr val="FFFFFF"/>
-                      </a:solidFill>
-                      <a:miter lim="800000"/>
-                    </a:ln>
-                    <a:effectLst>
-                      <a:outerShdw blurRad="55000" dist="18000" dir="5400000" algn="tl" rotWithShape="0">
-                        <a:srgbClr val="000000">
-                          <a:alpha val="40000"/>
-                        </a:srgbClr>
-                      </a:outerShdw>
-                    </a:effectLst>
-                    <a:scene3d>
-                      <a:camera prst="orthographicFront"/>
-                      <a:lightRig rig="twoPt" dir="t">
-                        <a:rot lat="0" lon="0" rev="7200000"/>
-                      </a:lightRig>
-                    </a:scene3d>
-                    <a:sp3d>
-                      <a:bevelT w="25400" h="19050"/>
-                      <a:contourClr>
-                        <a:srgbClr val="FFFFFF"/>
-                      </a:contourClr>
-                    </a:sp3d>
                   </pic:spPr>
                 </pic:pic>
               </a:graphicData>
@@ -16271,21 +16102,6 @@
           </wp:inline>
         </w:drawing>
       </w:r>
-    </w:p>
-    <w:p>
-      <w:pPr>
-        <w:tabs>
-          <w:tab w:val="num" w:pos="0"/>
-        </w:tabs>
-        <w:spacing w:after="0"/>
-        <w:jc w:val="center"/>
-        <w:rPr>
-          <w:rFonts w:ascii="Times New Roman" w:hAnsi="Times New Roman" w:cs="Times New Roman"/>
-          <w:b/>
-          <w:bCs/>
-          <w:color w:val="FF0000"/>
-        </w:rPr>
-      </w:pPr>
     </w:p>
     <w:p>
       <w:pPr>
@@ -16340,30 +16156,6 @@
           <w:rFonts w:ascii="Times New Roman" w:hAnsi="Times New Roman" w:cs="Times New Roman"/>
         </w:rPr>
         <w:t xml:space="preserve"> и делать из них сводные таблицы</w:t>
-      </w:r>
-    </w:p>
-    <w:p>
-      <w:pPr>
-        <w:pStyle w:val="a3"/>
-        <w:numPr>
-          <w:ilvl w:val="0"/>
-          <w:numId w:val="5"/>
-        </w:numPr>
-        <w:tabs>
-          <w:tab w:val="num" w:pos="0"/>
-        </w:tabs>
-        <w:spacing w:after="0"/>
-        <w:ind w:left="426" w:firstLine="720"/>
-        <w:jc w:val="both"/>
-        <w:rPr>
-          <w:rFonts w:ascii="Times New Roman" w:hAnsi="Times New Roman" w:cs="Times New Roman"/>
-        </w:rPr>
-      </w:pPr>
-      <w:r>
-        <w:rPr>
-          <w:rFonts w:ascii="Times New Roman" w:hAnsi="Times New Roman" w:cs="Times New Roman"/>
-        </w:rPr>
-        <w:t xml:space="preserve">Вывод заданных параметров из всех моделей </w:t>
       </w:r>
     </w:p>
     <w:p>
@@ -16739,6 +16531,34 @@
         <w:rPr>
           <w:rFonts w:ascii="Times New Roman" w:hAnsi="Times New Roman" w:cs="Times New Roman"/>
         </w:rPr>
+        <w:t xml:space="preserve">, </w:t>
+      </w:r>
+      <w:proofErr w:type="spellStart"/>
+      <w:r>
+        <w:rPr>
+          <w:rFonts w:ascii="Times New Roman" w:hAnsi="Times New Roman" w:cs="Times New Roman"/>
+          <w:lang w:val="en-US"/>
+        </w:rPr>
+        <w:t>vzd</w:t>
+      </w:r>
+      <w:proofErr w:type="spellEnd"/>
+      <w:r>
+        <w:rPr>
+          <w:rFonts w:ascii="Times New Roman" w:hAnsi="Times New Roman" w:cs="Times New Roman"/>
+        </w:rPr>
+        <w:t xml:space="preserve">, </w:t>
+      </w:r>
+      <w:r>
+        <w:rPr>
+          <w:rFonts w:ascii="Times New Roman" w:hAnsi="Times New Roman" w:cs="Times New Roman"/>
+          <w:lang w:val="en-US"/>
+        </w:rPr>
+        <w:t>bsh</w:t>
+      </w:r>
+      <w:r>
+        <w:rPr>
+          <w:rFonts w:ascii="Times New Roman" w:hAnsi="Times New Roman" w:cs="Times New Roman"/>
+        </w:rPr>
         <w:t>;</w:t>
       </w:r>
     </w:p>
@@ -16806,6 +16626,16 @@
         </w:rPr>
         <w:t>.</w:t>
       </w:r>
+    </w:p>
+    <w:p>
+      <w:pPr>
+        <w:spacing w:after="0"/>
+        <w:ind w:firstLine="709"/>
+        <w:jc w:val="both"/>
+        <w:rPr>
+          <w:rFonts w:ascii="Times New Roman" w:hAnsi="Times New Roman" w:cs="Times New Roman"/>
+        </w:rPr>
+      </w:pPr>
     </w:p>
     <w:p>
       <w:pPr>
@@ -17251,6 +17081,7 @@
         <w:rPr>
           <w:rFonts w:eastAsiaTheme="majorEastAsia" w:cs="Times New Roman"/>
         </w:rPr>
+        <w:lastRenderedPageBreak/>
         <w:t>Настройка RastrWin</w:t>
       </w:r>
     </w:p>
@@ -17282,28 +17113,14 @@
         <w:rPr>
           <w:rFonts w:ascii="Times New Roman" w:hAnsi="Times New Roman" w:cs="Times New Roman"/>
         </w:rPr>
-        <w:t xml:space="preserve">2» дополнительные поля. Сделать это можно запустив макрос </w:t>
-      </w:r>
-      <w:proofErr w:type="gramStart"/>
-      <w:r>
-        <w:rPr>
-          <w:rFonts w:ascii="Times New Roman" w:hAnsi="Times New Roman" w:cs="Times New Roman"/>
-        </w:rPr>
-        <w:t>«!</w:t>
+        <w:t>2» дополнительные поля. Сделать это можно запустив макрос «!</w:t>
       </w:r>
       <w:proofErr w:type="spellStart"/>
       <w:r>
         <w:rPr>
           <w:rFonts w:ascii="Times New Roman" w:hAnsi="Times New Roman" w:cs="Times New Roman"/>
         </w:rPr>
-        <w:t>чтение</w:t>
-      </w:r>
-      <w:proofErr w:type="gramEnd"/>
-      <w:r>
-        <w:rPr>
-          <w:rFonts w:ascii="Times New Roman" w:hAnsi="Times New Roman" w:cs="Times New Roman"/>
-        </w:rPr>
-        <w:t>_изменение</w:t>
+        <w:t>чтение_изменение</w:t>
       </w:r>
       <w:proofErr w:type="spellEnd"/>
       <w:r>
@@ -17372,7 +17189,6 @@
           <w:i/>
           <w:iCs/>
         </w:rPr>
-        <w:lastRenderedPageBreak/>
         <w:t>Настройка рабочего пространства в программе RastrWin.</w:t>
       </w:r>
     </w:p>
@@ -17690,21 +17506,7 @@
         <w:rPr>
           <w:rFonts w:ascii="Times New Roman" w:hAnsi="Times New Roman" w:cs="Times New Roman"/>
         </w:rPr>
-        <w:t xml:space="preserve">Если указана папка, то все РМ </w:t>
-      </w:r>
-      <w:proofErr w:type="gramStart"/>
-      <w:r>
-        <w:rPr>
-          <w:rFonts w:ascii="Times New Roman" w:hAnsi="Times New Roman" w:cs="Times New Roman"/>
-        </w:rPr>
-        <w:t>(.rg</w:t>
-      </w:r>
-      <w:proofErr w:type="gramEnd"/>
-      <w:r>
-        <w:rPr>
-          <w:rFonts w:ascii="Times New Roman" w:hAnsi="Times New Roman" w:cs="Times New Roman"/>
-        </w:rPr>
-        <w:t>2) в папке будут рассчитаны.</w:t>
+        <w:t>Если указана папка, то все РМ (.rg2) в папке будут рассчитаны.</w:t>
       </w:r>
     </w:p>
     <w:p>
@@ -18489,6 +18291,7 @@
         <w:rPr>
           <w:rFonts w:ascii="Times New Roman" w:hAnsi="Times New Roman" w:cs="Times New Roman"/>
         </w:rPr>
+        <w:lastRenderedPageBreak/>
         <w:t>Если указать путь к файлу</w:t>
       </w:r>
       <w:r>
@@ -18810,10 +18613,26 @@
         <w:jc w:val="both"/>
         <w:rPr>
           <w:rFonts w:ascii="Times New Roman" w:hAnsi="Times New Roman" w:cs="Times New Roman"/>
-          <w:strike/>
-          <w:color w:val="FF0000"/>
-        </w:rPr>
-      </w:pPr>
+          <w:i/>
+          <w:iCs/>
+        </w:rPr>
+      </w:pPr>
+      <w:r>
+        <w:rPr>
+          <w:rFonts w:ascii="Times New Roman" w:hAnsi="Times New Roman" w:cs="Times New Roman"/>
+          <w:i/>
+          <w:iCs/>
+        </w:rPr>
+        <w:t>Фильтр сочетаний</w:t>
+      </w:r>
+      <w:r>
+        <w:rPr>
+          <w:rFonts w:ascii="Times New Roman" w:hAnsi="Times New Roman" w:cs="Times New Roman"/>
+          <w:i/>
+          <w:iCs/>
+        </w:rPr>
+        <w:t>.</w:t>
+      </w:r>
     </w:p>
     <w:p>
       <w:pPr>
@@ -18840,13 +18659,112 @@
         <w:rPr>
           <w:rFonts w:ascii="Times New Roman" w:hAnsi="Times New Roman" w:cs="Times New Roman"/>
         </w:rPr>
-        <w:t xml:space="preserve"> который отсеивает комбинации из 2 и 3 элементов: если в комбинацию попали 2 элемента отключение которых взаимно меняют загрузку друг друга на величину менее указанного значения, то такая комбинация отсеивается.</w:t>
-      </w:r>
-      <w:r>
-        <w:rPr>
-          <w:rFonts w:ascii="Times New Roman" w:hAnsi="Times New Roman" w:cs="Times New Roman"/>
-        </w:rPr>
-        <w:t xml:space="preserve"> Для работы фильтра должны быть рассчитаны режимы с отключением одного элемента сети.</w:t>
+        <w:t xml:space="preserve"> который отсеивает комбинации из 2 и 3 элементов: </w:t>
+      </w:r>
+    </w:p>
+    <w:p>
+      <w:pPr>
+        <w:pStyle w:val="a3"/>
+        <w:numPr>
+          <w:ilvl w:val="0"/>
+          <w:numId w:val="23"/>
+        </w:numPr>
+        <w:spacing w:after="0"/>
+        <w:jc w:val="both"/>
+        <w:rPr>
+          <w:rFonts w:ascii="Times New Roman" w:hAnsi="Times New Roman" w:cs="Times New Roman"/>
+        </w:rPr>
+      </w:pPr>
+      <w:r>
+        <w:rPr>
+          <w:rFonts w:ascii="Times New Roman" w:hAnsi="Times New Roman" w:cs="Times New Roman"/>
+        </w:rPr>
+        <w:t>если в комбинацию попали 2 элемента</w:t>
+      </w:r>
+      <w:r>
+        <w:rPr>
+          <w:rFonts w:ascii="Times New Roman" w:hAnsi="Times New Roman" w:cs="Times New Roman"/>
+        </w:rPr>
+        <w:t>,</w:t>
+      </w:r>
+      <w:r>
+        <w:rPr>
+          <w:rFonts w:ascii="Times New Roman" w:hAnsi="Times New Roman" w:cs="Times New Roman"/>
+        </w:rPr>
+        <w:t xml:space="preserve"> отключение которых взаимно меняют загрузку друг друга на величину менее указанного значения</w:t>
+      </w:r>
+      <w:r>
+        <w:rPr>
+          <w:rFonts w:ascii="Times New Roman" w:hAnsi="Times New Roman" w:cs="Times New Roman"/>
+        </w:rPr>
+        <w:t>;</w:t>
+      </w:r>
+    </w:p>
+    <w:p>
+      <w:pPr>
+        <w:pStyle w:val="a3"/>
+        <w:numPr>
+          <w:ilvl w:val="0"/>
+          <w:numId w:val="23"/>
+        </w:numPr>
+        <w:spacing w:after="0"/>
+        <w:jc w:val="both"/>
+        <w:rPr>
+          <w:rFonts w:ascii="Times New Roman" w:hAnsi="Times New Roman" w:cs="Times New Roman"/>
+        </w:rPr>
+      </w:pPr>
+      <w:r>
+        <w:rPr>
+          <w:rFonts w:ascii="Times New Roman" w:hAnsi="Times New Roman" w:cs="Times New Roman"/>
+        </w:rPr>
+        <w:t xml:space="preserve">если в комбинацию попали 2 элемента, </w:t>
+      </w:r>
+      <w:r>
+        <w:rPr>
+          <w:rFonts w:ascii="Times New Roman" w:hAnsi="Times New Roman" w:cs="Times New Roman"/>
+        </w:rPr>
+        <w:t>которые имеют один номер транзита (поле «</w:t>
+      </w:r>
+      <w:r>
+        <w:rPr>
+          <w:rFonts w:ascii="Times New Roman" w:hAnsi="Times New Roman" w:cs="Times New Roman"/>
+          <w:lang w:val="en-US"/>
+        </w:rPr>
+        <w:t>transit</w:t>
+      </w:r>
+      <w:r>
+        <w:rPr>
+          <w:rFonts w:ascii="Times New Roman" w:hAnsi="Times New Roman" w:cs="Times New Roman"/>
+        </w:rPr>
+        <w:t>»)</w:t>
+      </w:r>
+      <w:r>
+        <w:rPr>
+          <w:rFonts w:ascii="Times New Roman" w:hAnsi="Times New Roman" w:cs="Times New Roman"/>
+        </w:rPr>
+        <w:t>.</w:t>
+      </w:r>
+      <w:r>
+        <w:rPr>
+          <w:rFonts w:ascii="Times New Roman" w:hAnsi="Times New Roman" w:cs="Times New Roman"/>
+        </w:rPr>
+        <w:t xml:space="preserve"> </w:t>
+      </w:r>
+    </w:p>
+    <w:p>
+      <w:pPr>
+        <w:pStyle w:val="a3"/>
+        <w:spacing w:after="0"/>
+        <w:jc w:val="both"/>
+        <w:rPr>
+          <w:rFonts w:ascii="Times New Roman" w:hAnsi="Times New Roman" w:cs="Times New Roman"/>
+        </w:rPr>
+      </w:pPr>
+      <w:r>
+        <w:rPr>
+          <w:rFonts w:ascii="Times New Roman" w:hAnsi="Times New Roman" w:cs="Times New Roman"/>
+        </w:rPr>
+        <w:t>Для работы фильтра должны быть рассчитаны режимы с отключением одного элемента сети.</w:t>
       </w:r>
     </w:p>
     <w:p>
@@ -19340,7 +19258,6 @@
         </w:rPr>
         <w:t xml:space="preserve"> ветви типа переключатель, в котором отмечены элементы сети, значение напряжений, токов которых нужно проверять (например </w:t>
       </w:r>
-      <w:proofErr w:type="gramStart"/>
       <w:r>
         <w:rPr>
           <w:rFonts w:ascii="Times New Roman" w:hAnsi="Times New Roman" w:cs="Times New Roman"/>
@@ -19363,7 +19280,6 @@
         </w:rPr>
         <w:t>sel</w:t>
       </w:r>
-      <w:proofErr w:type="gramEnd"/>
       <w:r>
         <w:rPr>
           <w:rFonts w:ascii="Times New Roman" w:hAnsi="Times New Roman" w:cs="Times New Roman"/>
@@ -19404,6 +19320,7 @@
         <w:rPr>
           <w:rFonts w:ascii="Times New Roman" w:hAnsi="Times New Roman" w:cs="Times New Roman"/>
         </w:rPr>
+        <w:lastRenderedPageBreak/>
         <w:t xml:space="preserve">Если </w:t>
       </w:r>
       <w:r>
@@ -19651,7 +19568,6 @@
         <w:rPr>
           <w:rFonts w:cs="Times New Roman"/>
         </w:rPr>
-        <w:lastRenderedPageBreak/>
         <w:t>Автоматика, ремонтные схемы, дополнительные отключения</w:t>
       </w:r>
     </w:p>
@@ -19979,8 +19895,44 @@
         <w:jc w:val="both"/>
         <w:rPr>
           <w:rFonts w:ascii="Times New Roman" w:hAnsi="Times New Roman" w:cs="Times New Roman"/>
-        </w:rPr>
-      </w:pPr>
+          <w:color w:val="FF0000"/>
+        </w:rPr>
+      </w:pPr>
+      <w:r>
+        <w:rPr>
+          <w:rFonts w:ascii="Times New Roman" w:hAnsi="Times New Roman" w:cs="Times New Roman"/>
+          <w:color w:val="FF0000"/>
+        </w:rPr>
+        <w:t>Функция включается опцией «</w:t>
+      </w:r>
+      <w:r>
+        <w:rPr>
+          <w:rFonts w:ascii="Times New Roman" w:hAnsi="Times New Roman" w:cs="Times New Roman"/>
+          <w:color w:val="FF0000"/>
+        </w:rPr>
+        <w:t>Учитывать доп. отключения и ремонтные схемы</w:t>
+      </w:r>
+      <w:r>
+        <w:rPr>
+          <w:rFonts w:ascii="Times New Roman" w:hAnsi="Times New Roman" w:cs="Times New Roman"/>
+          <w:color w:val="FF0000"/>
+        </w:rPr>
+        <w:t>»</w:t>
+      </w:r>
+      <w:r>
+        <w:rPr>
+          <w:rFonts w:ascii="Times New Roman" w:hAnsi="Times New Roman" w:cs="Times New Roman"/>
+          <w:color w:val="FF0000"/>
+        </w:rPr>
+        <w:t xml:space="preserve"> в настройках</w:t>
+      </w:r>
+      <w:r>
+        <w:rPr>
+          <w:rFonts w:ascii="Times New Roman" w:hAnsi="Times New Roman" w:cs="Times New Roman"/>
+          <w:color w:val="FF0000"/>
+        </w:rPr>
+        <w:t>.</w:t>
+      </w:r>
     </w:p>
     <w:p>
       <w:pPr>
@@ -19989,44 +19941,8 @@
         <w:jc w:val="both"/>
         <w:rPr>
           <w:rFonts w:ascii="Times New Roman" w:hAnsi="Times New Roman" w:cs="Times New Roman"/>
-          <w:color w:val="FF0000"/>
-        </w:rPr>
-      </w:pPr>
-      <w:r>
-        <w:rPr>
-          <w:rFonts w:ascii="Times New Roman" w:hAnsi="Times New Roman" w:cs="Times New Roman"/>
-          <w:color w:val="FF0000"/>
-        </w:rPr>
-        <w:t>Функция включается опцией «</w:t>
-      </w:r>
-      <w:r>
-        <w:rPr>
-          <w:rFonts w:ascii="Times New Roman" w:hAnsi="Times New Roman" w:cs="Times New Roman"/>
-          <w:color w:val="FF0000"/>
-        </w:rPr>
-        <w:t>Учитывать доп. отключения и ремонтные схемы</w:t>
-      </w:r>
-      <w:r>
-        <w:rPr>
-          <w:rFonts w:ascii="Times New Roman" w:hAnsi="Times New Roman" w:cs="Times New Roman"/>
-          <w:color w:val="FF0000"/>
-        </w:rPr>
-        <w:t>»</w:t>
-      </w:r>
-      <w:r>
-        <w:rPr>
-          <w:rFonts w:ascii="Times New Roman" w:hAnsi="Times New Roman" w:cs="Times New Roman"/>
-          <w:color w:val="FF0000"/>
-        </w:rPr>
-        <w:t xml:space="preserve"> в настройках</w:t>
-      </w:r>
-      <w:r>
-        <w:rPr>
-          <w:rFonts w:ascii="Times New Roman" w:hAnsi="Times New Roman" w:cs="Times New Roman"/>
-          <w:color w:val="FF0000"/>
-        </w:rPr>
-        <w:t>.</w:t>
-      </w:r>
+        </w:rPr>
+      </w:pPr>
     </w:p>
     <w:p>
       <w:pPr>
@@ -20035,8 +19951,51 @@
         <w:jc w:val="both"/>
         <w:rPr>
           <w:rFonts w:ascii="Times New Roman" w:hAnsi="Times New Roman" w:cs="Times New Roman"/>
-        </w:rPr>
-      </w:pPr>
+          <w:color w:val="FF0000"/>
+        </w:rPr>
+      </w:pPr>
+      <w:r>
+        <w:rPr>
+          <w:rFonts w:ascii="Times New Roman" w:hAnsi="Times New Roman" w:cs="Times New Roman"/>
+        </w:rPr>
+        <w:t xml:space="preserve">По </w:t>
+      </w:r>
+      <w:r>
+        <w:rPr>
+          <w:rFonts w:ascii="Times New Roman" w:hAnsi="Times New Roman" w:cs="Times New Roman"/>
+        </w:rPr>
+        <w:t>факту выявления отклонения параметров контролируемых элементов от допустимых значений имеется возможность моделировать действие автоматики</w:t>
+      </w:r>
+      <w:r>
+        <w:rPr>
+          <w:rFonts w:ascii="Times New Roman" w:hAnsi="Times New Roman" w:cs="Times New Roman"/>
+        </w:rPr>
+        <w:t xml:space="preserve"> или оперативного персонала</w:t>
+      </w:r>
+      <w:r>
+        <w:rPr>
+          <w:rFonts w:ascii="Times New Roman" w:hAnsi="Times New Roman" w:cs="Times New Roman"/>
+        </w:rPr>
+        <w:t>.</w:t>
+      </w:r>
+      <w:r>
+        <w:rPr>
+          <w:rFonts w:ascii="Times New Roman" w:hAnsi="Times New Roman" w:cs="Times New Roman"/>
+        </w:rPr>
+        <w:t xml:space="preserve"> При выявлении нарушений параметром режима</w:t>
+      </w:r>
+      <w:r>
+        <w:rPr>
+          <w:rFonts w:ascii="Times New Roman" w:hAnsi="Times New Roman" w:cs="Times New Roman"/>
+        </w:rPr>
+        <w:t xml:space="preserve"> </w:t>
+      </w:r>
+      <w:r>
+        <w:rPr>
+          <w:rFonts w:ascii="Times New Roman" w:hAnsi="Times New Roman" w:cs="Times New Roman"/>
+        </w:rPr>
+        <w:t>проверяется наличие автоматики в поле automation соответствующих элементах и выполняются расчеты с учетом этой автоматики. Автоматика действует по ступеням пока не ликвидируется отклонение от допустимых значений.</w:t>
+      </w:r>
     </w:p>
     <w:p>
       <w:pPr>
@@ -20045,50 +20004,13 @@
         <w:jc w:val="both"/>
         <w:rPr>
           <w:rFonts w:ascii="Times New Roman" w:hAnsi="Times New Roman" w:cs="Times New Roman"/>
-          <w:color w:val="FF0000"/>
-        </w:rPr>
-      </w:pPr>
-      <w:r>
-        <w:rPr>
-          <w:rFonts w:ascii="Times New Roman" w:hAnsi="Times New Roman" w:cs="Times New Roman"/>
-        </w:rPr>
-        <w:t xml:space="preserve">По </w:t>
-      </w:r>
-      <w:r>
-        <w:rPr>
-          <w:rFonts w:ascii="Times New Roman" w:hAnsi="Times New Roman" w:cs="Times New Roman"/>
-        </w:rPr>
-        <w:t>факту выявления отклонения параметров контролируемых элементов от допустимых значений имеется возможность моделировать действие автоматики</w:t>
-      </w:r>
-      <w:r>
-        <w:rPr>
-          <w:rFonts w:ascii="Times New Roman" w:hAnsi="Times New Roman" w:cs="Times New Roman"/>
-        </w:rPr>
-        <w:t xml:space="preserve"> или оперативного персонала</w:t>
-      </w:r>
-      <w:r>
-        <w:rPr>
-          <w:rFonts w:ascii="Times New Roman" w:hAnsi="Times New Roman" w:cs="Times New Roman"/>
-        </w:rPr>
-        <w:t>.</w:t>
-      </w:r>
-      <w:r>
-        <w:rPr>
-          <w:rFonts w:ascii="Times New Roman" w:hAnsi="Times New Roman" w:cs="Times New Roman"/>
-        </w:rPr>
-        <w:t xml:space="preserve"> При выявлении нарушений параметром режима</w:t>
-      </w:r>
-      <w:r>
-        <w:rPr>
-          <w:rFonts w:ascii="Times New Roman" w:hAnsi="Times New Roman" w:cs="Times New Roman"/>
-        </w:rPr>
-        <w:t xml:space="preserve"> </w:t>
-      </w:r>
-      <w:r>
-        <w:rPr>
-          <w:rFonts w:ascii="Times New Roman" w:hAnsi="Times New Roman" w:cs="Times New Roman"/>
-        </w:rPr>
-        <w:t>проверяется наличие автоматики в поле automation соответствующих элементах и выполняются расчеты с учетом этой автоматики. Автоматика действует по ступеням пока не ликвидируется отклонение от допустимых значений.</w:t>
+        </w:rPr>
+      </w:pPr>
+      <w:r>
+        <w:rPr>
+          <w:rFonts w:ascii="Times New Roman" w:hAnsi="Times New Roman" w:cs="Times New Roman"/>
+        </w:rPr>
+        <w:t>Функция включается опцией «Учитывать ПА» в настройках.</w:t>
       </w:r>
     </w:p>
     <w:p>
@@ -20098,14 +20020,9 @@
         <w:jc w:val="both"/>
         <w:rPr>
           <w:rFonts w:ascii="Times New Roman" w:hAnsi="Times New Roman" w:cs="Times New Roman"/>
-        </w:rPr>
-      </w:pPr>
-      <w:r>
-        <w:rPr>
-          <w:rFonts w:ascii="Times New Roman" w:hAnsi="Times New Roman" w:cs="Times New Roman"/>
-        </w:rPr>
-        <w:t>Функция включается опцией «Учитывать ПА» в настройках.</w:t>
-      </w:r>
+          <w:color w:val="FF0000"/>
+        </w:rPr>
+      </w:pPr>
     </w:p>
     <w:p>
       <w:pPr>
@@ -20114,17 +20031,6 @@
         <w:jc w:val="both"/>
         <w:rPr>
           <w:rFonts w:ascii="Times New Roman" w:hAnsi="Times New Roman" w:cs="Times New Roman"/>
-          <w:color w:val="FF0000"/>
-        </w:rPr>
-      </w:pPr>
-    </w:p>
-    <w:p>
-      <w:pPr>
-        <w:spacing w:after="0"/>
-        <w:ind w:firstLine="709"/>
-        <w:jc w:val="both"/>
-        <w:rPr>
-          <w:rFonts w:ascii="Times New Roman" w:hAnsi="Times New Roman" w:cs="Times New Roman"/>
         </w:rPr>
       </w:pPr>
       <w:r>
@@ -20203,14 +20109,7 @@
         <w:rPr>
           <w:rFonts w:ascii="Times New Roman" w:hAnsi="Times New Roman" w:cs="Times New Roman"/>
         </w:rPr>
-        <w:t xml:space="preserve"> (хранится в </w:t>
-      </w:r>
-      <w:proofErr w:type="gramStart"/>
-      <w:r>
-        <w:rPr>
-          <w:rFonts w:ascii="Times New Roman" w:hAnsi="Times New Roman" w:cs="Times New Roman"/>
-        </w:rPr>
-        <w:t xml:space="preserve">файле </w:t>
+        <w:t xml:space="preserve"> (хранится в файле </w:t>
       </w:r>
       <w:r>
         <w:rPr>
@@ -20227,7 +20126,6 @@
         <w:t>rg</w:t>
       </w:r>
       <w:proofErr w:type="spellEnd"/>
-      <w:proofErr w:type="gramEnd"/>
       <w:r>
         <w:rPr>
           <w:rFonts w:ascii="Times New Roman" w:hAnsi="Times New Roman" w:cs="Times New Roman"/>
@@ -20444,14 +20342,7 @@
         <w:rPr>
           <w:rFonts w:ascii="Times New Roman" w:hAnsi="Times New Roman" w:cs="Times New Roman"/>
         </w:rPr>
-        <w:t xml:space="preserve"> (хранится в </w:t>
-      </w:r>
-      <w:proofErr w:type="gramStart"/>
-      <w:r>
-        <w:rPr>
-          <w:rFonts w:ascii="Times New Roman" w:hAnsi="Times New Roman" w:cs="Times New Roman"/>
-        </w:rPr>
-        <w:t xml:space="preserve">файле </w:t>
+        <w:t xml:space="preserve"> (хранится в файле </w:t>
       </w:r>
       <w:r>
         <w:rPr>
@@ -20468,7 +20359,6 @@
         <w:t>rg</w:t>
       </w:r>
       <w:proofErr w:type="spellEnd"/>
-      <w:proofErr w:type="gramEnd"/>
       <w:r>
         <w:rPr>
           <w:rFonts w:ascii="Times New Roman" w:hAnsi="Times New Roman" w:cs="Times New Roman"/>
@@ -20514,7 +20404,6 @@
         </w:rPr>
         <w:t xml:space="preserve">конце условия поставить «*», то действие будет выполняться пока условие истина, например </w:t>
       </w:r>
-      <w:proofErr w:type="gramStart"/>
       <w:r>
         <w:rPr>
           <w:rFonts w:ascii="Times New Roman" w:hAnsi="Times New Roman" w:cs="Times New Roman"/>
@@ -20531,17 +20420,7 @@
           <w:bCs/>
           <w:lang w:eastAsia="ru-RU"/>
         </w:rPr>
-        <w:t>ras</w:t>
-      </w:r>
-      <w:proofErr w:type="gramEnd"/>
-      <w:r>
-        <w:rPr>
-          <w:rFonts w:ascii="Times New Roman" w:hAnsi="Times New Roman" w:cs="Times New Roman"/>
-          <w:b/>
-          <w:bCs/>
-          <w:lang w:eastAsia="ru-RU"/>
-        </w:rPr>
-        <w:t>&gt;100</w:t>
+        <w:t>ras&gt;100</w:t>
       </w:r>
       <w:r>
         <w:rPr>
@@ -20568,6 +20447,7 @@
           <w:noProof/>
           <w:color w:val="FF0000"/>
         </w:rPr>
+        <w:lastRenderedPageBreak/>
         <w:drawing>
           <wp:inline distT="0" distB="0" distL="0" distR="0" wp14:anchorId="43F8E4B7" wp14:editId="3E6B13E0">
             <wp:extent cx="2294415" cy="1242534"/>
@@ -20646,21 +20526,12 @@
         </w:rPr>
         <w:t xml:space="preserve"> </w:t>
       </w:r>
-      <w:proofErr w:type="gramStart"/>
-      <w:r>
-        <w:rPr>
-          <w:rFonts w:ascii="Times New Roman" w:hAnsi="Times New Roman" w:cs="Times New Roman"/>
-          <w:lang w:val="en-US"/>
-        </w:rPr>
-        <w:t>automation,  automation</w:t>
-      </w:r>
-      <w:proofErr w:type="gramEnd"/>
-      <w:r>
-        <w:rPr>
-          <w:rFonts w:ascii="Times New Roman" w:hAnsi="Times New Roman" w:cs="Times New Roman"/>
-          <w:lang w:val="en-US"/>
-        </w:rPr>
-        <w:t xml:space="preserve">_pattern </w:t>
+      <w:r>
+        <w:rPr>
+          <w:rFonts w:ascii="Times New Roman" w:hAnsi="Times New Roman" w:cs="Times New Roman"/>
+          <w:lang w:val="en-US"/>
+        </w:rPr>
+        <w:t xml:space="preserve">automation,  automation_pattern </w:t>
       </w:r>
       <w:r>
         <w:rPr>
@@ -20777,7 +20648,6 @@
         <w:rPr>
           <w:rFonts w:ascii="Times New Roman" w:hAnsi="Times New Roman" w:cs="Times New Roman"/>
         </w:rPr>
-        <w:lastRenderedPageBreak/>
         <w:t>В</w:t>
       </w:r>
       <w:r>
@@ -21111,14 +20981,7 @@
         <w:rPr>
           <w:rFonts w:ascii="Times New Roman" w:hAnsi="Times New Roman" w:cs="Times New Roman"/>
         </w:rPr>
-        <w:t>[15011,</w:t>
-      </w:r>
-      <w:proofErr w:type="gramStart"/>
-      <w:r>
-        <w:rPr>
-          <w:rFonts w:ascii="Times New Roman" w:hAnsi="Times New Roman" w:cs="Times New Roman"/>
-        </w:rPr>
-        <w:t>15012:</w:t>
+        <w:t>[15011,15012:</w:t>
       </w:r>
       <w:r>
         <w:rPr>
@@ -21127,7 +20990,6 @@
         </w:rPr>
         <w:t>sta</w:t>
       </w:r>
-      <w:proofErr w:type="gramEnd"/>
       <w:r>
         <w:rPr>
           <w:rFonts w:ascii="Times New Roman" w:hAnsi="Times New Roman" w:cs="Times New Roman"/>
@@ -21443,7 +21305,6 @@
         </w:rPr>
         <w:t xml:space="preserve"> (</w:t>
       </w:r>
-      <w:proofErr w:type="gramStart"/>
       <w:r>
         <w:rPr>
           <w:rFonts w:ascii="Times New Roman" w:hAnsi="Times New Roman" w:cs="Times New Roman"/>
@@ -21457,7 +21318,6 @@
         </w:rPr>
         <w:t>!=</w:t>
       </w:r>
-      <w:proofErr w:type="gramEnd"/>
       <w:r>
         <w:rPr>
           <w:rFonts w:ascii="Times New Roman" w:hAnsi="Times New Roman" w:cs="Times New Roman"/>
@@ -21815,98 +21675,90 @@
         <w:rPr>
           <w:lang w:eastAsia="ru-RU"/>
         </w:rPr>
-        <w:t xml:space="preserve"> выбранные СРС сохраняются в формате </w:t>
-      </w:r>
-      <w:proofErr w:type="gramStart"/>
+        <w:t xml:space="preserve"> выбранные СРС сохраняются в формате «.</w:t>
+      </w:r>
+      <w:proofErr w:type="spellStart"/>
+      <w:r>
+        <w:rPr>
+          <w:lang w:val="en-US" w:eastAsia="ru-RU"/>
+        </w:rPr>
+        <w:t>rg</w:t>
+      </w:r>
+      <w:proofErr w:type="spellEnd"/>
       <w:r>
         <w:rPr>
           <w:lang w:eastAsia="ru-RU"/>
         </w:rPr>
-        <w:t>«.</w:t>
+        <w:t>2»</w:t>
+      </w:r>
+      <w:r>
+        <w:rPr>
+          <w:lang w:eastAsia="ru-RU"/>
+        </w:rPr>
+        <w:t>, а в файле «</w:t>
       </w:r>
       <w:proofErr w:type="spellStart"/>
       <w:r>
         <w:rPr>
-          <w:lang w:val="en-US" w:eastAsia="ru-RU"/>
-        </w:rPr>
-        <w:t>rg</w:t>
+          <w:lang w:eastAsia="ru-RU"/>
+        </w:rPr>
+        <w:t>хх</w:t>
+      </w:r>
+      <w:r>
+        <w:rPr>
+          <w:lang w:eastAsia="ru-RU"/>
+        </w:rPr>
+        <w:t>-</w:t>
+      </w:r>
+      <w:r>
+        <w:rPr>
+          <w:lang w:eastAsia="ru-RU"/>
+        </w:rPr>
+        <w:t>хх</w:t>
+      </w:r>
+      <w:r>
+        <w:rPr>
+          <w:lang w:eastAsia="ru-RU"/>
+        </w:rPr>
+        <w:t>-</w:t>
+      </w:r>
+      <w:r>
+        <w:rPr>
+          <w:lang w:eastAsia="ru-RU"/>
+        </w:rPr>
+        <w:t>хххх</w:t>
       </w:r>
       <w:proofErr w:type="spellEnd"/>
-      <w:proofErr w:type="gramEnd"/>
       <w:r>
         <w:rPr>
           <w:lang w:eastAsia="ru-RU"/>
         </w:rPr>
-        <w:t>2»</w:t>
-      </w:r>
+        <w:t xml:space="preserve"> </w:t>
+      </w:r>
+      <w:proofErr w:type="spellStart"/>
       <w:r>
         <w:rPr>
           <w:lang w:eastAsia="ru-RU"/>
         </w:rPr>
-        <w:t>, а в файле «</w:t>
-      </w:r>
-      <w:proofErr w:type="spellStart"/>
+        <w:t>хх</w:t>
+      </w:r>
       <w:r>
         <w:rPr>
           <w:lang w:eastAsia="ru-RU"/>
         </w:rPr>
+        <w:t>_</w:t>
+      </w:r>
+      <w:r>
+        <w:rPr>
+          <w:lang w:eastAsia="ru-RU"/>
+        </w:rPr>
         <w:t>хх</w:t>
       </w:r>
       <w:r>
         <w:rPr>
           <w:lang w:eastAsia="ru-RU"/>
         </w:rPr>
-        <w:t>-</w:t>
-      </w:r>
-      <w:r>
-        <w:rPr>
-          <w:lang w:eastAsia="ru-RU"/>
-        </w:rPr>
-        <w:t>хх</w:t>
-      </w:r>
-      <w:r>
-        <w:rPr>
-          <w:lang w:eastAsia="ru-RU"/>
-        </w:rPr>
-        <w:t>-</w:t>
-      </w:r>
-      <w:r>
-        <w:rPr>
-          <w:lang w:eastAsia="ru-RU"/>
-        </w:rPr>
-        <w:t>хххх</w:t>
-      </w:r>
-      <w:proofErr w:type="spellEnd"/>
-      <w:r>
-        <w:rPr>
-          <w:lang w:eastAsia="ru-RU"/>
-        </w:rPr>
-        <w:t xml:space="preserve"> </w:t>
-      </w:r>
-      <w:proofErr w:type="spellStart"/>
-      <w:r>
-        <w:rPr>
-          <w:lang w:eastAsia="ru-RU"/>
-        </w:rPr>
-        <w:t>хх</w:t>
-      </w:r>
-      <w:r>
-        <w:rPr>
-          <w:lang w:eastAsia="ru-RU"/>
-        </w:rPr>
-        <w:t>-</w:t>
-      </w:r>
-      <w:r>
-        <w:rPr>
-          <w:lang w:eastAsia="ru-RU"/>
-        </w:rPr>
-        <w:t>хх</w:t>
-      </w:r>
-      <w:r>
-        <w:rPr>
-          <w:lang w:eastAsia="ru-RU"/>
-        </w:rPr>
-        <w:t>-</w:t>
+        <w:t>_</w:t>
       </w:r>
       <w:r>
         <w:rPr>
@@ -22013,19 +21865,12 @@
         <w:rPr>
           <w:lang w:eastAsia="ru-RU"/>
         </w:rPr>
-        <w:t xml:space="preserve">загрузить файл </w:t>
-      </w:r>
-      <w:proofErr w:type="gramStart"/>
+        <w:t>загрузить файл «</w:t>
+      </w:r>
       <w:r>
         <w:rPr>
           <w:lang w:eastAsia="ru-RU"/>
         </w:rPr>
-        <w:t>«</w:t>
-      </w:r>
-      <w:r>
-        <w:rPr>
-          <w:lang w:eastAsia="ru-RU"/>
-        </w:rPr>
         <w:t>.</w:t>
       </w:r>
       <w:proofErr w:type="spellStart"/>
@@ -22036,7 +21881,6 @@
         <w:t>grf</w:t>
       </w:r>
       <w:proofErr w:type="spellEnd"/>
-      <w:proofErr w:type="gramEnd"/>
       <w:r>
         <w:rPr>
           <w:lang w:eastAsia="ru-RU"/>
@@ -22275,7 +22119,31 @@
         <w:rPr>
           <w:lang w:eastAsia="ru-RU"/>
         </w:rPr>
-        <w:t>хх-хх-хх</w:t>
+        <w:t>хх</w:t>
+      </w:r>
+      <w:r>
+        <w:rPr>
+          <w:lang w:eastAsia="ru-RU"/>
+        </w:rPr>
+        <w:t>_</w:t>
+      </w:r>
+      <w:r>
+        <w:rPr>
+          <w:lang w:eastAsia="ru-RU"/>
+        </w:rPr>
+        <w:t>хх</w:t>
+      </w:r>
+      <w:r>
+        <w:rPr>
+          <w:lang w:eastAsia="ru-RU"/>
+        </w:rPr>
+        <w:t>_</w:t>
+      </w:r>
+      <w:r>
+        <w:rPr>
+          <w:lang w:eastAsia="ru-RU"/>
+        </w:rPr>
+        <w:t>хх</w:t>
       </w:r>
       <w:proofErr w:type="spellEnd"/>
       <w:r>
@@ -22435,23 +22303,7 @@
           <w:rFonts w:ascii="Times New Roman" w:hAnsi="Times New Roman" w:cs="Times New Roman"/>
           <w:color w:val="FF0000"/>
         </w:rPr>
-        <w:t xml:space="preserve"> задать суммарный шунт в узле (например, «653(495-</w:t>
-      </w:r>
-      <w:proofErr w:type="gramStart"/>
-      <w:r>
-        <w:rPr>
-          <w:rFonts w:ascii="Times New Roman" w:hAnsi="Times New Roman" w:cs="Times New Roman"/>
-          <w:color w:val="FF0000"/>
-        </w:rPr>
-        <w:t>525)*</w:t>
-      </w:r>
-      <w:proofErr w:type="gramEnd"/>
-      <w:r>
-        <w:rPr>
-          <w:rFonts w:ascii="Times New Roman" w:hAnsi="Times New Roman" w:cs="Times New Roman"/>
-          <w:color w:val="FF0000"/>
-        </w:rPr>
-        <w:t>3» – три ШР, отключать при 495 кВ , при включать 525 кВ).</w:t>
+        <w:t xml:space="preserve"> задать суммарный шунт в узле (например, «653(495-525)*3» – три ШР, отключать при 495 кВ , при включать 525 кВ).</w:t>
       </w:r>
     </w:p>
     <w:p>
@@ -22494,6 +22346,177 @@
         <w:spacing w:before="0" w:after="0" w:line="276" w:lineRule="auto"/>
         <w:rPr>
           <w:rFonts w:cs="Times New Roman"/>
+          <w:highlight w:val="green"/>
+        </w:rPr>
+      </w:pPr>
+      <w:r>
+        <w:rPr>
+          <w:rFonts w:cs="Times New Roman"/>
+          <w:highlight w:val="green"/>
+        </w:rPr>
+        <w:t xml:space="preserve">Результаты расчетов </w:t>
+      </w:r>
+    </w:p>
+    <w:p>
+      <w:pPr>
+        <w:ind w:firstLine="709"/>
+        <w:rPr>
+          <w:highlight w:val="green"/>
+          <w:lang w:eastAsia="ru-RU"/>
+        </w:rPr>
+      </w:pPr>
+      <w:r>
+        <w:rPr>
+          <w:highlight w:val="green"/>
+          <w:lang w:eastAsia="ru-RU"/>
+        </w:rPr>
+        <w:t xml:space="preserve">Результаты расчетов сохраняются в папку с именем </w:t>
+      </w:r>
+      <w:r>
+        <w:rPr>
+          <w:highlight w:val="green"/>
+          <w:lang w:val="en-US" w:eastAsia="ru-RU"/>
+        </w:rPr>
+        <w:t>calc</w:t>
+      </w:r>
+      <w:r>
+        <w:rPr>
+          <w:highlight w:val="green"/>
+          <w:lang w:eastAsia="ru-RU"/>
+        </w:rPr>
+        <w:t>, которая находится в папке с расчетными файлами (или рядом с расчетным файлом).</w:t>
+      </w:r>
+    </w:p>
+    <w:p>
+      <w:pPr>
+        <w:ind w:firstLine="709"/>
+        <w:jc w:val="both"/>
+        <w:rPr>
+          <w:lang w:eastAsia="ru-RU"/>
+        </w:rPr>
+      </w:pPr>
+      <w:r>
+        <w:rPr>
+          <w:highlight w:val="green"/>
+          <w:lang w:eastAsia="ru-RU"/>
+        </w:rPr>
+        <w:t>Среди прочих файлов в па</w:t>
+      </w:r>
+      <w:r>
+        <w:rPr>
+          <w:highlight w:val="green"/>
+          <w:lang w:eastAsia="ru-RU"/>
+        </w:rPr>
+        <w:t xml:space="preserve">пке </w:t>
+      </w:r>
+      <w:r>
+        <w:rPr>
+          <w:highlight w:val="green"/>
+          <w:lang w:val="en-US" w:eastAsia="ru-RU"/>
+        </w:rPr>
+        <w:t>calc</w:t>
+      </w:r>
+      <w:r>
+        <w:rPr>
+          <w:highlight w:val="green"/>
+          <w:lang w:eastAsia="ru-RU"/>
+        </w:rPr>
+        <w:t xml:space="preserve"> сохраняются фалы с расширением .</w:t>
+      </w:r>
+      <w:proofErr w:type="spellStart"/>
+      <w:r>
+        <w:rPr>
+          <w:highlight w:val="green"/>
+          <w:lang w:val="en-US" w:eastAsia="ru-RU"/>
+        </w:rPr>
+        <w:t>db</w:t>
+      </w:r>
+      <w:proofErr w:type="spellEnd"/>
+      <w:r>
+        <w:rPr>
+          <w:highlight w:val="green"/>
+          <w:lang w:eastAsia="ru-RU"/>
+        </w:rPr>
+        <w:t xml:space="preserve"> </w:t>
+      </w:r>
+      <w:r>
+        <w:rPr>
+          <w:highlight w:val="green"/>
+          <w:lang w:eastAsia="ru-RU"/>
+        </w:rPr>
+        <w:t>в которых</w:t>
+      </w:r>
+      <w:r>
+        <w:rPr>
+          <w:highlight w:val="green"/>
+          <w:lang w:eastAsia="ru-RU"/>
+        </w:rPr>
+        <w:t xml:space="preserve"> содержится информация о проведенных расчетах</w:t>
+      </w:r>
+      <w:r>
+        <w:rPr>
+          <w:highlight w:val="green"/>
+          <w:lang w:eastAsia="ru-RU"/>
+        </w:rPr>
+        <w:t xml:space="preserve">. Открыть файл можно программой </w:t>
+      </w:r>
+      <w:proofErr w:type="spellStart"/>
+      <w:r>
+        <w:rPr>
+          <w:highlight w:val="green"/>
+          <w:lang w:eastAsia="ru-RU"/>
+        </w:rPr>
+        <w:t>sqlitebrowser</w:t>
+      </w:r>
+      <w:proofErr w:type="spellEnd"/>
+      <w:r>
+        <w:rPr>
+          <w:highlight w:val="green"/>
+          <w:lang w:eastAsia="ru-RU"/>
+        </w:rPr>
+        <w:t xml:space="preserve"> (</w:t>
+      </w:r>
+      <w:r>
+        <w:rPr>
+          <w:highlight w:val="green"/>
+          <w:lang w:eastAsia="ru-RU"/>
+        </w:rPr>
+        <w:t>https://sqlitebrowser.org/</w:t>
+      </w:r>
+      <w:r>
+        <w:rPr>
+          <w:highlight w:val="green"/>
+          <w:lang w:eastAsia="ru-RU"/>
+        </w:rPr>
+        <w:t>).</w:t>
+      </w:r>
+    </w:p>
+    <w:p>
+      <w:pPr>
+        <w:ind w:firstLine="709"/>
+        <w:rPr>
+          <w:lang w:val="en-US" w:eastAsia="ru-RU"/>
+        </w:rPr>
+      </w:pPr>
+    </w:p>
+    <w:p>
+      <w:pPr>
+        <w:ind w:firstLine="709"/>
+        <w:rPr>
+          <w:lang w:eastAsia="ru-RU"/>
+        </w:rPr>
+      </w:pPr>
+    </w:p>
+    <w:p>
+      <w:pPr>
+        <w:pStyle w:val="2"/>
+        <w:tabs>
+          <w:tab w:val="num" w:pos="0"/>
+          <w:tab w:val="num" w:pos="1918"/>
+        </w:tabs>
+        <w:spacing w:before="0" w:after="0" w:line="276" w:lineRule="auto"/>
+        <w:rPr>
+          <w:rFonts w:cs="Times New Roman"/>
         </w:rPr>
       </w:pPr>
       <w:r>
@@ -22819,6 +22842,19 @@
     </w:p>
     <w:p>
       <w:pPr>
+        <w:rPr>
+          <w:rFonts w:ascii="Times New Roman" w:hAnsi="Times New Roman" w:cs="Times New Roman"/>
+        </w:rPr>
+      </w:pPr>
+      <w:r>
+        <w:rPr>
+          <w:rFonts w:ascii="Times New Roman" w:hAnsi="Times New Roman" w:cs="Times New Roman"/>
+        </w:rPr>
+        <w:br w:type="page"/>
+      </w:r>
+    </w:p>
+    <w:p>
+      <w:pPr>
         <w:spacing w:after="0"/>
         <w:ind w:firstLine="709"/>
         <w:jc w:val="both"/>
@@ -22835,6 +22871,7 @@
           <w:rFonts w:ascii="Times New Roman" w:hAnsi="Times New Roman" w:cs="Times New Roman"/>
           <w:color w:val="FF0000"/>
         </w:rPr>
+        <w:lastRenderedPageBreak/>
         <w:t xml:space="preserve"> </w:t>
       </w:r>
     </w:p>

</xml_diff>